<commit_message>
Add a few unit tests
</commit_message>
<xml_diff>
--- a/Docs/Technical Spec (7).docx
+++ b/Docs/Technical Spec (7).docx
@@ -6,11 +6,9 @@
       <w:pPr>
         <w:pStyle w:val="Heading1"/>
       </w:pPr>
-      <w:proofErr w:type="spellStart"/>
       <w:r>
         <w:t>WebAfrica</w:t>
       </w:r>
-      <w:proofErr w:type="spellEnd"/>
     </w:p>
     <w:p>
       <w:pPr>
@@ -34,15 +32,6 @@
       <w:r>
         <w:t>2</w:t>
       </w:r>
-    </w:p>
-    <w:p>
-      <w:pPr>
-        <w:pStyle w:val="Heading3"/>
-        <w:spacing w:line="360" w:lineRule="auto"/>
-        <w:rPr>
-          <w:u w:val="single"/>
-        </w:rPr>
-      </w:pPr>
     </w:p>
     <w:p>
       <w:pPr>
@@ -74,19 +63,12 @@
       <w:r>
         <w:t xml:space="preserve"> </w:t>
       </w:r>
-      <w:proofErr w:type="spellStart"/>
       <w:r>
         <w:t>WebAfrica</w:t>
       </w:r>
-      <w:proofErr w:type="spellEnd"/>
-      <w:r>
-        <w:t xml:space="preserve"> </w:t>
-      </w:r>
-      <w:proofErr w:type="spellStart"/>
-      <w:r>
-        <w:t>api</w:t>
-      </w:r>
-      <w:proofErr w:type="spellEnd"/>
+      <w:r>
+        <w:t xml:space="preserve"> api</w:t>
+      </w:r>
       <w:r>
         <w:t xml:space="preserve"> are as follows:</w:t>
       </w:r>
@@ -181,15 +163,7 @@
         </w:numPr>
       </w:pPr>
       <w:r>
-        <w:t xml:space="preserve">Store data in </w:t>
-      </w:r>
-      <w:proofErr w:type="spellStart"/>
-      <w:r>
-        <w:t>sql</w:t>
-      </w:r>
-      <w:proofErr w:type="spellEnd"/>
-      <w:r>
-        <w:t xml:space="preserve"> database.</w:t>
+        <w:t>Store data in sql database.</w:t>
       </w:r>
     </w:p>
     <w:p>
@@ -213,11 +187,9 @@
       <w:pPr>
         <w:spacing w:line="360" w:lineRule="auto"/>
       </w:pPr>
-      <w:proofErr w:type="spellStart"/>
       <w:r>
         <w:t>WebAfrica</w:t>
       </w:r>
-      <w:proofErr w:type="spellEnd"/>
       <w:r>
         <w:t xml:space="preserve"> hiring manager</w:t>
       </w:r>
@@ -238,11 +210,9 @@
       <w:pPr>
         <w:spacing w:line="360" w:lineRule="auto"/>
       </w:pPr>
-      <w:proofErr w:type="spellStart"/>
       <w:r>
         <w:t>WebAfrica</w:t>
       </w:r>
-      <w:proofErr w:type="spellEnd"/>
       <w:r>
         <w:t xml:space="preserve"> Employee and Project Management</w:t>
       </w:r>
@@ -346,13 +316,13 @@
         <w:t>Bootstrap</w:t>
       </w:r>
       <w:r>
-        <w:t xml:space="preserve"> / </w:t>
-      </w:r>
-      <w:proofErr w:type="spellStart"/>
-      <w:r>
-        <w:t>PrimeNg</w:t>
-      </w:r>
-      <w:proofErr w:type="spellEnd"/>
+        <w:t xml:space="preserve"> / PrimeNg</w:t>
+      </w:r>
+    </w:p>
+    <w:p>
+      <w:pPr>
+        <w:spacing w:line="360" w:lineRule="auto"/>
+      </w:pPr>
     </w:p>
     <w:p>
       <w:pPr>
@@ -403,11 +373,9 @@
       <w:r>
         <w:t xml:space="preserve">The </w:t>
       </w:r>
-      <w:proofErr w:type="spellStart"/>
       <w:r>
         <w:t>WebAfrica</w:t>
       </w:r>
-      <w:proofErr w:type="spellEnd"/>
       <w:r>
         <w:t xml:space="preserve"> solution consists of several projects with the goal of providing a clean architecture. This makes testing and maintenance easier as different teams can work</w:t>
       </w:r>
@@ -422,19 +390,15 @@
       <w:r>
         <w:t xml:space="preserve">Project 1 – </w:t>
       </w:r>
-      <w:proofErr w:type="spellStart"/>
-      <w:proofErr w:type="gramStart"/>
-      <w:r>
-        <w:t>B</w:t>
-      </w:r>
-      <w:r>
-        <w:t>E.</w:t>
+      <w:r>
+        <w:t>WA</w:t>
+      </w:r>
+      <w:r>
+        <w:t>.</w:t>
       </w:r>
       <w:r>
         <w:t>Api</w:t>
       </w:r>
-      <w:proofErr w:type="spellEnd"/>
-      <w:proofErr w:type="gramEnd"/>
     </w:p>
     <w:p>
       <w:r>
@@ -442,10 +406,10 @@
           <w:noProof/>
         </w:rPr>
         <w:drawing>
-          <wp:inline distT="0" distB="0" distL="0" distR="0" wp14:anchorId="413F502A" wp14:editId="34F32D15">
-            <wp:extent cx="2743200" cy="2990850"/>
-            <wp:effectExtent l="0" t="0" r="0" b="0"/>
-            <wp:docPr id="8" name="Picture 8"/>
+          <wp:inline distT="0" distB="0" distL="0" distR="0" wp14:anchorId="2349CC92" wp14:editId="6139CCE9">
+            <wp:extent cx="3105150" cy="3305175"/>
+            <wp:effectExtent l="0" t="0" r="0" b="9525"/>
+            <wp:docPr id="26" name="Picture 26"/>
             <wp:cNvGraphicFramePr>
               <a:graphicFrameLocks xmlns:a="http://schemas.openxmlformats.org/drawingml/2006/main" noChangeAspect="1"/>
             </wp:cNvGraphicFramePr>
@@ -465,7 +429,7 @@
                   <pic:spPr>
                     <a:xfrm>
                       <a:off x="0" y="0"/>
-                      <a:ext cx="2743200" cy="2990850"/>
+                      <a:ext cx="3105150" cy="3305175"/>
                     </a:xfrm>
                     <a:prstGeom prst="rect">
                       <a:avLst/>
@@ -485,16 +449,12 @@
       <w:r>
         <w:t xml:space="preserve">. 1 - </w:t>
       </w:r>
-      <w:proofErr w:type="spellStart"/>
-      <w:proofErr w:type="gramStart"/>
       <w:r>
         <w:t>WA</w:t>
       </w:r>
       <w:r>
         <w:t>.Api</w:t>
       </w:r>
-      <w:proofErr w:type="spellEnd"/>
-      <w:proofErr w:type="gramEnd"/>
       <w:r>
         <w:t xml:space="preserve"> </w:t>
       </w:r>
@@ -507,15 +467,7 @@
         <w:t>s</w:t>
       </w:r>
       <w:r>
-        <w:t xml:space="preserve"> of the </w:t>
-      </w:r>
-      <w:proofErr w:type="spellStart"/>
-      <w:r>
-        <w:t>Startup.cs</w:t>
-      </w:r>
-      <w:proofErr w:type="spellEnd"/>
-      <w:r>
-        <w:t xml:space="preserve"> </w:t>
+        <w:t xml:space="preserve"> of the Startup.cs </w:t>
       </w:r>
       <w:r>
         <w:t xml:space="preserve">file </w:t>
@@ -532,11 +484,9 @@
       <w:r>
         <w:t xml:space="preserve"> and </w:t>
       </w:r>
-      <w:proofErr w:type="spellStart"/>
       <w:r>
         <w:t>ShoppingCart</w:t>
       </w:r>
-      <w:proofErr w:type="spellEnd"/>
       <w:r>
         <w:t xml:space="preserve"> </w:t>
       </w:r>
@@ -623,15 +573,7 @@
         <w:t xml:space="preserve"> to retrieve </w:t>
       </w:r>
       <w:r>
-        <w:t xml:space="preserve">a list of products from the </w:t>
-      </w:r>
-      <w:proofErr w:type="spellStart"/>
-      <w:r>
-        <w:t>sql</w:t>
-      </w:r>
-      <w:proofErr w:type="spellEnd"/>
-      <w:r>
-        <w:t xml:space="preserve"> server</w:t>
+        <w:t>a list of products from the sql server</w:t>
       </w:r>
       <w:r>
         <w:t>.</w:t>
@@ -661,23 +603,7 @@
         <w:t xml:space="preserve"> </w:t>
       </w:r>
       <w:r>
-        <w:t xml:space="preserve">allows a user to log into the application. The name, surname, </w:t>
-      </w:r>
-      <w:proofErr w:type="gramStart"/>
-      <w:r>
-        <w:t>token</w:t>
-      </w:r>
-      <w:proofErr w:type="gramEnd"/>
-      <w:r>
-        <w:t xml:space="preserve"> and user id fields are stored in </w:t>
-      </w:r>
-      <w:proofErr w:type="spellStart"/>
-      <w:r>
-        <w:t>localstorage</w:t>
-      </w:r>
-      <w:proofErr w:type="spellEnd"/>
-      <w:r>
-        <w:t>. Please note that the password is hashed before saving to the database (Auth controller)</w:t>
+        <w:t>allows a user to log into the application. The name, surname, token and user id fields are stored in localstorage. Please note that the password is hashed before saving to the database (Auth controller)</w:t>
       </w:r>
       <w:r>
         <w:t>. Each subsequent login attempt will hash the password before comparing it to the user password stored in the db. This is simply to enhance security and does not replace client certificates.</w:t>
@@ -742,8 +668,6 @@
         </w:rPr>
         <w:t xml:space="preserve">.  </w:t>
       </w:r>
-      <w:proofErr w:type="spellStart"/>
-      <w:proofErr w:type="gramStart"/>
       <w:r>
         <w:t>WA</w:t>
       </w:r>
@@ -753,8 +677,6 @@
       <w:r>
         <w:t>ontracts</w:t>
       </w:r>
-      <w:proofErr w:type="spellEnd"/>
-      <w:proofErr w:type="gramEnd"/>
     </w:p>
     <w:p>
       <w:r>
@@ -762,9 +684,9 @@
           <w:noProof/>
         </w:rPr>
         <w:drawing>
-          <wp:inline distT="0" distB="0" distL="0" distR="0" wp14:anchorId="6C1E6512" wp14:editId="65186084">
-            <wp:extent cx="1962150" cy="1771650"/>
-            <wp:effectExtent l="0" t="0" r="0" b="0"/>
+          <wp:inline distT="0" distB="0" distL="0" distR="0" wp14:anchorId="45F1EA24" wp14:editId="6CB03646">
+            <wp:extent cx="3238500" cy="2066925"/>
+            <wp:effectExtent l="0" t="0" r="0" b="9525"/>
             <wp:docPr id="1" name="Picture 1"/>
             <wp:cNvGraphicFramePr>
               <a:graphicFrameLocks xmlns:a="http://schemas.openxmlformats.org/drawingml/2006/main" noChangeAspect="1"/>
@@ -785,7 +707,7 @@
                   <pic:spPr>
                     <a:xfrm>
                       <a:off x="0" y="0"/>
-                      <a:ext cx="1962150" cy="1771650"/>
+                      <a:ext cx="3238500" cy="2066925"/>
                     </a:xfrm>
                     <a:prstGeom prst="rect">
                       <a:avLst/>
@@ -805,8 +727,6 @@
       <w:r>
         <w:t xml:space="preserve"> 2. </w:t>
       </w:r>
-      <w:proofErr w:type="spellStart"/>
-      <w:proofErr w:type="gramStart"/>
       <w:r>
         <w:t>WA</w:t>
       </w:r>
@@ -816,8 +736,6 @@
       <w:r>
         <w:t>Contracts</w:t>
       </w:r>
-      <w:proofErr w:type="spellEnd"/>
-      <w:proofErr w:type="gramEnd"/>
     </w:p>
     <w:p>
       <w:r>
@@ -835,14 +753,12 @@
           <w:numId w:val="6"/>
         </w:numPr>
       </w:pPr>
-      <w:proofErr w:type="spellStart"/>
       <w:r>
         <w:t>I</w:t>
       </w:r>
       <w:r>
         <w:t>AuthService</w:t>
       </w:r>
-      <w:proofErr w:type="spellEnd"/>
       <w:r>
         <w:t xml:space="preserve"> </w:t>
       </w:r>
@@ -855,8 +771,6 @@
       <w:r>
         <w:t xml:space="preserve">. See the </w:t>
       </w:r>
-      <w:proofErr w:type="spellStart"/>
-      <w:proofErr w:type="gramStart"/>
       <w:r>
         <w:t>B</w:t>
       </w:r>
@@ -869,8 +783,6 @@
       <w:r>
         <w:t>s</w:t>
       </w:r>
-      <w:proofErr w:type="spellEnd"/>
-      <w:proofErr w:type="gramEnd"/>
       <w:r>
         <w:t xml:space="preserve"> project.</w:t>
       </w:r>
@@ -883,14 +795,12 @@
           <w:numId w:val="6"/>
         </w:numPr>
       </w:pPr>
-      <w:proofErr w:type="spellStart"/>
       <w:r>
         <w:t>I</w:t>
       </w:r>
       <w:r>
         <w:t>ProdService</w:t>
       </w:r>
-      <w:proofErr w:type="spellEnd"/>
       <w:r>
         <w:t xml:space="preserve"> is </w:t>
       </w:r>
@@ -912,21 +822,8 @@
           <w:numId w:val="6"/>
         </w:numPr>
       </w:pPr>
-      <w:proofErr w:type="spellStart"/>
-      <w:r>
-        <w:t>ILoggerService</w:t>
-      </w:r>
-      <w:proofErr w:type="spellEnd"/>
-      <w:r>
-        <w:t xml:space="preserve"> is used to implement the </w:t>
-      </w:r>
-      <w:proofErr w:type="spellStart"/>
-      <w:r>
-        <w:t>NLog</w:t>
-      </w:r>
-      <w:proofErr w:type="spellEnd"/>
-      <w:r>
-        <w:t xml:space="preserve"> logger package. </w:t>
+      <w:r>
+        <w:t xml:space="preserve">ILoggerService is used to implement the NLog logger package. </w:t>
       </w:r>
     </w:p>
     <w:p>
@@ -937,13 +834,8 @@
           <w:numId w:val="6"/>
         </w:numPr>
       </w:pPr>
-      <w:proofErr w:type="spellStart"/>
-      <w:r>
-        <w:t>ICartService</w:t>
-      </w:r>
-      <w:proofErr w:type="spellEnd"/>
-      <w:r>
-        <w:t xml:space="preserve"> is implemented as a service to save cart details to the database. An email is also </w:t>
+      <w:r>
+        <w:t xml:space="preserve">ICartService is implemented as a service to save cart details to the database. An email is also </w:t>
       </w:r>
       <w:r>
         <w:t>sent</w:t>
@@ -960,13 +852,8 @@
           <w:numId w:val="6"/>
         </w:numPr>
       </w:pPr>
-      <w:proofErr w:type="spellStart"/>
-      <w:r>
-        <w:t>ILoginService</w:t>
-      </w:r>
-      <w:proofErr w:type="spellEnd"/>
-      <w:r>
-        <w:t xml:space="preserve"> is implemented as a service to allow a user to be logged into the app.</w:t>
+      <w:r>
+        <w:t>ILoginService is implemented as a service to allow a user to be logged into the app.</w:t>
       </w:r>
       <w:r>
         <w:t xml:space="preserve"> Some details are stored on the client side for customization.</w:t>
@@ -980,13 +867,8 @@
           <w:numId w:val="6"/>
         </w:numPr>
       </w:pPr>
-      <w:proofErr w:type="spellStart"/>
-      <w:r>
-        <w:t>IPasswordHelper</w:t>
-      </w:r>
-      <w:proofErr w:type="spellEnd"/>
-      <w:r>
-        <w:t xml:space="preserve"> is implemented as a helper service with the only function to hash the user password. The concrete implemented can be easily swopped out for another implementation.</w:t>
+      <w:r>
+        <w:t>IPasswordHelper is implemented as a helper service with the only function to hash the user password. The concrete implemented can be easily swopped out for another implementation.</w:t>
       </w:r>
     </w:p>
     <w:p>
@@ -997,43 +879,14 @@
           <w:numId w:val="6"/>
         </w:numPr>
       </w:pPr>
-      <w:proofErr w:type="spellStart"/>
-      <w:r>
-        <w:t>INotificationService</w:t>
-      </w:r>
-      <w:proofErr w:type="spellEnd"/>
-      <w:r>
-        <w:t xml:space="preserve"> implemented as a helper service with the only function to send an email with the cart details to the customers. </w:t>
-      </w:r>
-      <w:r>
-        <w:t>The concrete implementation (</w:t>
-      </w:r>
-      <w:proofErr w:type="spellStart"/>
-      <w:r>
-        <w:t>emailservice</w:t>
-      </w:r>
-      <w:proofErr w:type="spellEnd"/>
-      <w:r>
-        <w:t>)</w:t>
-      </w:r>
-      <w:r>
-        <w:t xml:space="preserve"> can be changed to use any other notification medium such as </w:t>
-      </w:r>
-      <w:proofErr w:type="spellStart"/>
-      <w:r>
-        <w:t>whatapp</w:t>
-      </w:r>
-      <w:proofErr w:type="spellEnd"/>
-      <w:r>
-        <w:t xml:space="preserve"> or </w:t>
-      </w:r>
-      <w:proofErr w:type="spellStart"/>
-      <w:r>
-        <w:t>sms’es</w:t>
-      </w:r>
-      <w:proofErr w:type="spellEnd"/>
-      <w:r>
-        <w:t xml:space="preserve"> without changing much of the overall logic.</w:t>
+      <w:r>
+        <w:t xml:space="preserve">INotificationService implemented as a helper service with the only function to send an email with the cart details to the customers. </w:t>
+      </w:r>
+      <w:r>
+        <w:t>The concrete implementation (emailservice)</w:t>
+      </w:r>
+      <w:r>
+        <w:t xml:space="preserve"> can be changed to use any other notification medium such as whatapp or sms’es without changing much of the overall logic.</w:t>
       </w:r>
     </w:p>
     <w:p>
@@ -1059,8 +912,6 @@
       <w:r>
         <w:t xml:space="preserve"> - </w:t>
       </w:r>
-      <w:proofErr w:type="spellStart"/>
-      <w:proofErr w:type="gramStart"/>
       <w:r>
         <w:t>WA</w:t>
       </w:r>
@@ -1070,8 +921,6 @@
       <w:r>
         <w:t>IoC</w:t>
       </w:r>
-      <w:proofErr w:type="spellEnd"/>
-      <w:proofErr w:type="gramEnd"/>
     </w:p>
     <w:p>
       <w:r>
@@ -1079,10 +928,10 @@
           <w:noProof/>
         </w:rPr>
         <w:drawing>
-          <wp:inline distT="0" distB="0" distL="0" distR="0" wp14:anchorId="519F5A4B" wp14:editId="6957D42D">
-            <wp:extent cx="2085975" cy="723900"/>
-            <wp:effectExtent l="0" t="0" r="9525" b="0"/>
-            <wp:docPr id="9" name="Picture 9"/>
+          <wp:inline distT="0" distB="0" distL="0" distR="0" wp14:anchorId="08999D5B" wp14:editId="08367245">
+            <wp:extent cx="2657475" cy="981075"/>
+            <wp:effectExtent l="0" t="0" r="9525" b="9525"/>
+            <wp:docPr id="27" name="Picture 27"/>
             <wp:cNvGraphicFramePr>
               <a:graphicFrameLocks xmlns:a="http://schemas.openxmlformats.org/drawingml/2006/main" noChangeAspect="1"/>
             </wp:cNvGraphicFramePr>
@@ -1102,7 +951,7 @@
                   <pic:spPr>
                     <a:xfrm>
                       <a:off x="0" y="0"/>
-                      <a:ext cx="2085975" cy="723900"/>
+                      <a:ext cx="2657475" cy="981075"/>
                     </a:xfrm>
                     <a:prstGeom prst="rect">
                       <a:avLst/>
@@ -1125,8 +974,6 @@
       <w:r>
         <w:t xml:space="preserve">. </w:t>
       </w:r>
-      <w:proofErr w:type="spellStart"/>
-      <w:proofErr w:type="gramStart"/>
       <w:r>
         <w:t>WA</w:t>
       </w:r>
@@ -1136,8 +983,6 @@
       <w:r>
         <w:t>IoC</w:t>
       </w:r>
-      <w:proofErr w:type="spellEnd"/>
-      <w:proofErr w:type="gramEnd"/>
     </w:p>
     <w:p>
       <w:r>
@@ -1156,15 +1001,7 @@
         <w:t xml:space="preserve">registers all the interfaces for dependency injection. This function </w:t>
       </w:r>
       <w:r>
-        <w:t xml:space="preserve">is normally done inside the </w:t>
-      </w:r>
-      <w:proofErr w:type="spellStart"/>
-      <w:r>
-        <w:t>Startup.cs</w:t>
-      </w:r>
-      <w:proofErr w:type="spellEnd"/>
-      <w:r>
-        <w:t xml:space="preserve"> class but </w:t>
+        <w:t xml:space="preserve">is normally done inside the Startup.cs class but </w:t>
       </w:r>
       <w:r>
         <w:t>externalizing</w:t>
@@ -1178,19 +1015,13 @@
       <w:r>
         <w:t xml:space="preserve"> a separate project, it keeps the </w:t>
       </w:r>
-      <w:proofErr w:type="spellStart"/>
       <w:r>
         <w:t>S</w:t>
       </w:r>
       <w:r>
-        <w:t>tartup.cs</w:t>
-      </w:r>
-      <w:proofErr w:type="spellEnd"/>
-      <w:r>
-        <w:t xml:space="preserve"> cleaner.</w:t>
-      </w:r>
-    </w:p>
-    <w:p/>
+        <w:t>tartup.cs cleaner.</w:t>
+      </w:r>
+    </w:p>
     <w:p/>
     <w:p>
       <w:pPr>
@@ -1206,8 +1037,6 @@
       <w:r>
         <w:t xml:space="preserve"> - </w:t>
       </w:r>
-      <w:proofErr w:type="spellStart"/>
-      <w:proofErr w:type="gramStart"/>
       <w:r>
         <w:t>WA</w:t>
       </w:r>
@@ -1220,8 +1049,6 @@
       <w:r>
         <w:t>s</w:t>
       </w:r>
-      <w:proofErr w:type="spellEnd"/>
-      <w:proofErr w:type="gramEnd"/>
     </w:p>
     <w:p>
       <w:r>
@@ -1229,10 +1056,10 @@
           <w:noProof/>
         </w:rPr>
         <w:drawing>
-          <wp:inline distT="0" distB="0" distL="0" distR="0" wp14:anchorId="03D970B8" wp14:editId="47C5FD36">
-            <wp:extent cx="2000250" cy="1400175"/>
-            <wp:effectExtent l="0" t="0" r="0" b="9525"/>
-            <wp:docPr id="10" name="Picture 10"/>
+          <wp:inline distT="0" distB="0" distL="0" distR="0" wp14:anchorId="481C7090" wp14:editId="06172679">
+            <wp:extent cx="3305175" cy="2000250"/>
+            <wp:effectExtent l="0" t="0" r="9525" b="0"/>
+            <wp:docPr id="28" name="Picture 28"/>
             <wp:cNvGraphicFramePr>
               <a:graphicFrameLocks xmlns:a="http://schemas.openxmlformats.org/drawingml/2006/main" noChangeAspect="1"/>
             </wp:cNvGraphicFramePr>
@@ -1252,7 +1079,7 @@
                   <pic:spPr>
                     <a:xfrm>
                       <a:off x="0" y="0"/>
-                      <a:ext cx="2000250" cy="1400175"/>
+                      <a:ext cx="3305175" cy="2000250"/>
                     </a:xfrm>
                     <a:prstGeom prst="rect">
                       <a:avLst/>
@@ -1275,16 +1102,12 @@
       <w:r>
         <w:t xml:space="preserve">.  </w:t>
       </w:r>
-      <w:proofErr w:type="spellStart"/>
-      <w:proofErr w:type="gramStart"/>
       <w:r>
         <w:t>WA</w:t>
       </w:r>
       <w:r>
         <w:t>.Service</w:t>
       </w:r>
-      <w:proofErr w:type="spellEnd"/>
-      <w:proofErr w:type="gramEnd"/>
     </w:p>
     <w:p>
       <w:r>
@@ -1311,8 +1134,6 @@
       <w:r>
         <w:t xml:space="preserve"> </w:t>
       </w:r>
-      <w:proofErr w:type="spellStart"/>
-      <w:proofErr w:type="gramStart"/>
       <w:r>
         <w:t>B</w:t>
       </w:r>
@@ -1320,12 +1141,7 @@
         <w:t>E</w:t>
       </w:r>
       <w:r>
-        <w:t>.Contracts</w:t>
-      </w:r>
-      <w:proofErr w:type="spellEnd"/>
-      <w:proofErr w:type="gramEnd"/>
-      <w:r>
-        <w:t xml:space="preserve"> project which is then injected into the controllers.</w:t>
+        <w:t>.Contracts project which is then injected into the controllers.</w:t>
       </w:r>
     </w:p>
     <w:p>
@@ -1341,16 +1157,12 @@
       <w:r>
         <w:t xml:space="preserve"> - </w:t>
       </w:r>
-      <w:proofErr w:type="spellStart"/>
-      <w:proofErr w:type="gramStart"/>
       <w:r>
         <w:t>WA</w:t>
       </w:r>
       <w:r>
         <w:t>.Test</w:t>
       </w:r>
-      <w:proofErr w:type="spellEnd"/>
-      <w:proofErr w:type="gramEnd"/>
     </w:p>
     <w:p>
       <w:r>
@@ -1404,28 +1216,16 @@
       <w:r>
         <w:t xml:space="preserve"> </w:t>
       </w:r>
-      <w:proofErr w:type="spellStart"/>
-      <w:proofErr w:type="gramStart"/>
       <w:r>
         <w:t>WA</w:t>
       </w:r>
       <w:r>
         <w:t>.Test</w:t>
       </w:r>
-      <w:proofErr w:type="spellEnd"/>
-      <w:proofErr w:type="gramEnd"/>
-    </w:p>
-    <w:p>
-      <w:r>
-        <w:t xml:space="preserve">The last project is an </w:t>
-      </w:r>
-      <w:proofErr w:type="spellStart"/>
-      <w:r>
-        <w:t>Xunit</w:t>
-      </w:r>
-      <w:proofErr w:type="spellEnd"/>
-      <w:r>
-        <w:t xml:space="preserve"> test project</w:t>
+    </w:p>
+    <w:p>
+      <w:r>
+        <w:t>The last project is an Xunit test project</w:t>
       </w:r>
       <w:r>
         <w:t xml:space="preserve"> for running unit tests. </w:t>
@@ -1455,16 +1255,12 @@
       <w:r>
         <w:t xml:space="preserve"> 6 – </w:t>
       </w:r>
-      <w:proofErr w:type="spellStart"/>
-      <w:proofErr w:type="gramStart"/>
       <w:r>
         <w:t>WA</w:t>
       </w:r>
       <w:r>
         <w:t>.Infrastructure</w:t>
       </w:r>
-      <w:proofErr w:type="spellEnd"/>
-      <w:proofErr w:type="gramEnd"/>
     </w:p>
     <w:p>
       <w:r>
@@ -1472,10 +1268,10 @@
           <w:noProof/>
         </w:rPr>
         <w:drawing>
-          <wp:inline distT="0" distB="0" distL="0" distR="0" wp14:anchorId="4CEE2D0D" wp14:editId="68432316">
-            <wp:extent cx="2247900" cy="2085975"/>
-            <wp:effectExtent l="0" t="0" r="0" b="9525"/>
-            <wp:docPr id="11" name="Picture 11"/>
+          <wp:inline distT="0" distB="0" distL="0" distR="0" wp14:anchorId="15294584" wp14:editId="6B5CA634">
+            <wp:extent cx="2600325" cy="1133475"/>
+            <wp:effectExtent l="0" t="0" r="9525" b="9525"/>
+            <wp:docPr id="29" name="Picture 29"/>
             <wp:cNvGraphicFramePr>
               <a:graphicFrameLocks xmlns:a="http://schemas.openxmlformats.org/drawingml/2006/main" noChangeAspect="1"/>
             </wp:cNvGraphicFramePr>
@@ -1495,7 +1291,7 @@
                   <pic:spPr>
                     <a:xfrm>
                       <a:off x="0" y="0"/>
-                      <a:ext cx="2247900" cy="2085975"/>
+                      <a:ext cx="2600325" cy="1133475"/>
                     </a:xfrm>
                     <a:prstGeom prst="rect">
                       <a:avLst/>
@@ -1512,8 +1308,6 @@
       <w:r>
         <w:t xml:space="preserve">Fig 6 – </w:t>
       </w:r>
-      <w:proofErr w:type="spellStart"/>
-      <w:proofErr w:type="gramStart"/>
       <w:r>
         <w:t>WA</w:t>
       </w:r>
@@ -1526,37 +1320,14 @@
       <w:r>
         <w:t>cture</w:t>
       </w:r>
-      <w:proofErr w:type="spellEnd"/>
-      <w:proofErr w:type="gramEnd"/>
-    </w:p>
-    <w:p>
+    </w:p>
+    <w:p>
+      <w:r>
+        <w:t xml:space="preserve">This project includes all the cross-cutting concerns that are shared across the solution. As noted previously, the LoggerService is implemented by using NLog but can be changed to use a custom solution. The email service is used </w:t>
+      </w:r>
       <w:r>
         <w:lastRenderedPageBreak/>
-        <w:t xml:space="preserve">This project includes all the cross-cutting concerns that are shared across the solution. As noted previously, the </w:t>
-      </w:r>
-      <w:proofErr w:type="spellStart"/>
-      <w:r>
-        <w:t>LoggerService</w:t>
-      </w:r>
-      <w:proofErr w:type="spellEnd"/>
-      <w:r>
-        <w:t xml:space="preserve"> is implemented by using </w:t>
-      </w:r>
-      <w:proofErr w:type="spellStart"/>
-      <w:r>
-        <w:t>NLog</w:t>
-      </w:r>
-      <w:proofErr w:type="spellEnd"/>
-      <w:r>
-        <w:t xml:space="preserve"> but can be changed to use a custom solution. The email service is used by the </w:t>
-      </w:r>
-      <w:proofErr w:type="spellStart"/>
-      <w:r>
-        <w:t>CartService</w:t>
-      </w:r>
-      <w:proofErr w:type="spellEnd"/>
-      <w:r>
-        <w:t xml:space="preserve"> to send payment confirmation email to the user but can also be used from any other component for a different purpose. </w:t>
+        <w:t xml:space="preserve">by the CartService to send payment confirmation email to the user but can also be used from any other component for a different purpose. </w:t>
       </w:r>
     </w:p>
     <w:p/>
@@ -1567,16 +1338,12 @@
       <w:r>
         <w:t xml:space="preserve">Project 7 – </w:t>
       </w:r>
-      <w:proofErr w:type="spellStart"/>
-      <w:proofErr w:type="gramStart"/>
       <w:r>
         <w:t>WA</w:t>
       </w:r>
       <w:r>
         <w:t>.Common</w:t>
       </w:r>
-      <w:proofErr w:type="spellEnd"/>
-      <w:proofErr w:type="gramEnd"/>
     </w:p>
     <w:p>
       <w:r>
@@ -1584,10 +1351,10 @@
           <w:noProof/>
         </w:rPr>
         <w:drawing>
-          <wp:inline distT="0" distB="0" distL="0" distR="0" wp14:anchorId="72155A63" wp14:editId="38397F8E">
-            <wp:extent cx="2333625" cy="1590675"/>
-            <wp:effectExtent l="0" t="0" r="9525" b="9525"/>
-            <wp:docPr id="12" name="Picture 12"/>
+          <wp:inline distT="0" distB="0" distL="0" distR="0" wp14:anchorId="1FF19389" wp14:editId="11B5B13C">
+            <wp:extent cx="3028950" cy="2847975"/>
+            <wp:effectExtent l="0" t="0" r="0" b="9525"/>
+            <wp:docPr id="30" name="Picture 30"/>
             <wp:cNvGraphicFramePr>
               <a:graphicFrameLocks xmlns:a="http://schemas.openxmlformats.org/drawingml/2006/main" noChangeAspect="1"/>
             </wp:cNvGraphicFramePr>
@@ -1607,7 +1374,7 @@
                   <pic:spPr>
                     <a:xfrm>
                       <a:off x="0" y="0"/>
-                      <a:ext cx="2333625" cy="1590675"/>
+                      <a:ext cx="3028950" cy="2847975"/>
                     </a:xfrm>
                     <a:prstGeom prst="rect">
                       <a:avLst/>
@@ -1624,20 +1391,14 @@
       <w:r>
         <w:t xml:space="preserve">Fig 7. </w:t>
       </w:r>
-      <w:proofErr w:type="spellStart"/>
-      <w:proofErr w:type="gramStart"/>
       <w:r>
         <w:t>WA</w:t>
       </w:r>
       <w:r>
         <w:t>.Common</w:t>
       </w:r>
-      <w:proofErr w:type="spellEnd"/>
-      <w:proofErr w:type="gramEnd"/>
-    </w:p>
-    <w:p>
-      <w:proofErr w:type="spellStart"/>
-      <w:proofErr w:type="gramStart"/>
+    </w:p>
+    <w:p>
       <w:r>
         <w:t>WA</w:t>
       </w:r>
@@ -1645,12 +1406,7 @@
         <w:t>.</w:t>
       </w:r>
       <w:r>
-        <w:t>Common</w:t>
-      </w:r>
-      <w:proofErr w:type="spellEnd"/>
-      <w:proofErr w:type="gramEnd"/>
-      <w:r>
-        <w:t xml:space="preserve"> contains different functionality that can also be used throughout the solution such as JWT configuration.</w:t>
+        <w:t>Common contains different functionality that can also be used throughout the solution such as JWT configuration.</w:t>
       </w:r>
     </w:p>
     <w:p/>
@@ -1660,10 +1416,10 @@
           <w:noProof/>
         </w:rPr>
         <w:drawing>
-          <wp:inline distT="0" distB="0" distL="0" distR="0" wp14:anchorId="3DBF63B2" wp14:editId="47F0BA42">
-            <wp:extent cx="2457450" cy="3590925"/>
-            <wp:effectExtent l="0" t="0" r="0" b="9525"/>
-            <wp:docPr id="13" name="Picture 13"/>
+          <wp:inline distT="0" distB="0" distL="0" distR="0" wp14:anchorId="5588B05C" wp14:editId="77E299ED">
+            <wp:extent cx="3038475" cy="2514600"/>
+            <wp:effectExtent l="0" t="0" r="9525" b="0"/>
+            <wp:docPr id="31" name="Picture 31"/>
             <wp:cNvGraphicFramePr>
               <a:graphicFrameLocks xmlns:a="http://schemas.openxmlformats.org/drawingml/2006/main" noChangeAspect="1"/>
             </wp:cNvGraphicFramePr>
@@ -1683,7 +1439,7 @@
                   <pic:spPr>
                     <a:xfrm>
                       <a:off x="0" y="0"/>
-                      <a:ext cx="2457450" cy="3590925"/>
+                      <a:ext cx="3038475" cy="2514600"/>
                     </a:xfrm>
                     <a:prstGeom prst="rect">
                       <a:avLst/>
@@ -1698,113 +1454,21 @@
     </w:p>
     <w:p>
       <w:r>
-        <w:t>Fig 8 – Angular project structure.</w:t>
-      </w:r>
-    </w:p>
-    <w:p>
-      <w:r>
-        <w:lastRenderedPageBreak/>
-        <w:t>As mentioned, the frontend is done in Angular 12. No specific version 12 commands were used so this should work in earlier versions of angular.</w:t>
-      </w:r>
-    </w:p>
-    <w:p>
-      <w:r>
-        <w:t xml:space="preserve">The Fig </w:t>
-      </w:r>
-      <w:r>
-        <w:t>8</w:t>
-      </w:r>
-      <w:r>
-        <w:t xml:space="preserve"> shows the logical structure of the frontend – </w:t>
-      </w:r>
-    </w:p>
-    <w:p>
-      <w:pPr>
-        <w:pStyle w:val="ListParagraph"/>
-        <w:numPr>
-          <w:ilvl w:val="0"/>
-          <w:numId w:val="2"/>
-        </w:numPr>
-      </w:pPr>
-      <w:r>
-        <w:t>Components: This houses the different components used in the project.</w:t>
-      </w:r>
-    </w:p>
-    <w:p>
-      <w:pPr>
-        <w:pStyle w:val="ListParagraph"/>
-        <w:numPr>
-          <w:ilvl w:val="0"/>
-          <w:numId w:val="2"/>
-        </w:numPr>
-      </w:pPr>
-      <w:r>
-        <w:t xml:space="preserve">Services: there are </w:t>
-      </w:r>
-      <w:r>
-        <w:t>two</w:t>
-      </w:r>
-      <w:r>
-        <w:t xml:space="preserve"> services in the Services folder that communicates with the </w:t>
-      </w:r>
-      <w:proofErr w:type="spellStart"/>
-      <w:proofErr w:type="gramStart"/>
-      <w:r>
-        <w:t>B</w:t>
-      </w:r>
-      <w:r>
-        <w:t>E.</w:t>
-      </w:r>
-      <w:r>
-        <w:t>Api</w:t>
-      </w:r>
-      <w:proofErr w:type="spellEnd"/>
-      <w:proofErr w:type="gramEnd"/>
-      <w:r>
-        <w:t xml:space="preserve"> project by sending data in the form of parameters. </w:t>
-      </w:r>
-    </w:p>
-    <w:p>
-      <w:pPr>
-        <w:pStyle w:val="ListParagraph"/>
-        <w:numPr>
-          <w:ilvl w:val="0"/>
-          <w:numId w:val="2"/>
-        </w:numPr>
-      </w:pPr>
-      <w:r>
-        <w:t xml:space="preserve">Models: contains the </w:t>
-      </w:r>
-      <w:r>
-        <w:t>entities</w:t>
-      </w:r>
-      <w:r>
-        <w:t xml:space="preserve"> used in the project. </w:t>
-      </w:r>
-    </w:p>
-    <w:p>
-      <w:pPr>
-        <w:pStyle w:val="ListParagraph"/>
-      </w:pPr>
-    </w:p>
-    <w:p>
-      <w:pPr>
-        <w:pStyle w:val="Heading3"/>
-      </w:pPr>
-      <w:r>
-        <w:t>Login</w:t>
-      </w:r>
-    </w:p>
+        <w:t>Fig 8 WA.ConsoleOutput</w:t>
+      </w:r>
+    </w:p>
+    <w:p/>
     <w:p>
       <w:r>
         <w:rPr>
           <w:noProof/>
         </w:rPr>
+        <w:lastRenderedPageBreak/>
         <w:drawing>
-          <wp:inline distT="0" distB="0" distL="0" distR="0" wp14:anchorId="020DEEB0" wp14:editId="75730334">
-            <wp:extent cx="6569710" cy="1781810"/>
-            <wp:effectExtent l="0" t="0" r="2540" b="8890"/>
-            <wp:docPr id="14" name="Picture 14"/>
+          <wp:inline distT="0" distB="0" distL="0" distR="0" wp14:anchorId="5B45B72C" wp14:editId="1C910BEC">
+            <wp:extent cx="3076575" cy="2009775"/>
+            <wp:effectExtent l="0" t="0" r="9525" b="9525"/>
+            <wp:docPr id="32" name="Picture 32"/>
             <wp:cNvGraphicFramePr>
               <a:graphicFrameLocks xmlns:a="http://schemas.openxmlformats.org/drawingml/2006/main" noChangeAspect="1"/>
             </wp:cNvGraphicFramePr>
@@ -1824,7 +1488,7 @@
                   <pic:spPr>
                     <a:xfrm>
                       <a:off x="0" y="0"/>
-                      <a:ext cx="6569710" cy="1781810"/>
+                      <a:ext cx="3076575" cy="2009775"/>
                     </a:xfrm>
                     <a:prstGeom prst="rect">
                       <a:avLst/>
@@ -1839,27 +1503,7 @@
     </w:p>
     <w:p>
       <w:r>
-        <w:t xml:space="preserve">Fig </w:t>
-      </w:r>
-      <w:r>
-        <w:t>9</w:t>
-      </w:r>
-      <w:r>
-        <w:t xml:space="preserve">. </w:t>
-      </w:r>
-      <w:r>
-        <w:t>Login</w:t>
-      </w:r>
-    </w:p>
-    <w:p>
-      <w:r>
-        <w:t xml:space="preserve">Fig </w:t>
-      </w:r>
-      <w:r>
-        <w:t>9 shows the view that users can use to log into the application</w:t>
-      </w:r>
-      <w:r>
-        <w:t>. Communication is asynchronous.</w:t>
+        <w:t>Fig 9 WA.ProjectLocationConsole</w:t>
       </w:r>
     </w:p>
     <w:p/>
@@ -1868,11 +1512,12 @@
         <w:rPr>
           <w:noProof/>
         </w:rPr>
+        <w:lastRenderedPageBreak/>
         <w:drawing>
-          <wp:inline distT="0" distB="0" distL="0" distR="0" wp14:anchorId="5507D8B8" wp14:editId="2CA5D86C">
-            <wp:extent cx="6569710" cy="2131060"/>
-            <wp:effectExtent l="0" t="0" r="2540" b="2540"/>
-            <wp:docPr id="2" name="Picture 2" descr="Graphical user interface&#10;&#10;Description automatically generated"/>
+          <wp:inline distT="0" distB="0" distL="0" distR="0" wp14:anchorId="7077A25C" wp14:editId="4DEBA79E">
+            <wp:extent cx="3741420" cy="7094220"/>
+            <wp:effectExtent l="0" t="0" r="0" b="0"/>
+            <wp:docPr id="24" name="Picture 24"/>
             <wp:cNvGraphicFramePr>
               <a:graphicFrameLocks xmlns:a="http://schemas.openxmlformats.org/drawingml/2006/main" noChangeAspect="1"/>
             </wp:cNvGraphicFramePr>
@@ -1880,7 +1525,7 @@
               <a:graphicData uri="http://schemas.openxmlformats.org/drawingml/2006/picture">
                 <pic:pic xmlns:pic="http://schemas.openxmlformats.org/drawingml/2006/picture">
                   <pic:nvPicPr>
-                    <pic:cNvPr id="2" name="Picture 2" descr="Graphical user interface&#10;&#10;Description automatically generated"/>
+                    <pic:cNvPr id="1" name=""/>
                     <pic:cNvPicPr/>
                   </pic:nvPicPr>
                   <pic:blipFill>
@@ -1892,7 +1537,7 @@
                   <pic:spPr>
                     <a:xfrm>
                       <a:off x="0" y="0"/>
-                      <a:ext cx="6569710" cy="2131060"/>
+                      <a:ext cx="3741420" cy="7094220"/>
                     </a:xfrm>
                     <a:prstGeom prst="rect">
                       <a:avLst/>
@@ -1907,46 +1552,98 @@
     </w:p>
     <w:p>
       <w:r>
-        <w:t>Fig</w:t>
-      </w:r>
-      <w:r>
-        <w:t xml:space="preserve"> </w:t>
-      </w:r>
-      <w:r>
-        <w:t>10</w:t>
-      </w:r>
-      <w:r>
-        <w:t>.</w:t>
-      </w:r>
-      <w:r>
-        <w:t xml:space="preserve"> </w:t>
-      </w:r>
-      <w:r>
-        <w:t>Product listing</w:t>
-      </w:r>
-    </w:p>
-    <w:p>
-      <w:r>
-        <w:t>After logging into the application, the user is taken to the product listing. As the requirements stated, a shopping cart button must be next to each product. Furthermore, the product is displayed</w:t>
-      </w:r>
-      <w:r>
-        <w:t xml:space="preserve"> with an id, Name, </w:t>
-      </w:r>
-      <w:r>
-        <w:t xml:space="preserve">Image, Price and Qty. </w:t>
-      </w:r>
+        <w:t>Fig 8 – Angular project structure.</w:t>
+      </w:r>
+    </w:p>
+    <w:p>
+      <w:r>
+        <w:t>As mentioned, the frontend is done in Angular 12. No specific version 12 commands were used so this should work in earlier versions of angular.</w:t>
+      </w:r>
+    </w:p>
+    <w:p>
+      <w:r>
+        <w:t xml:space="preserve">The Fig </w:t>
+      </w:r>
+      <w:r>
+        <w:t>8</w:t>
+      </w:r>
+      <w:r>
+        <w:t xml:space="preserve"> shows the logical structure of the frontend – </w:t>
+      </w:r>
+    </w:p>
+    <w:p>
+      <w:pPr>
+        <w:pStyle w:val="ListParagraph"/>
+        <w:numPr>
+          <w:ilvl w:val="0"/>
+          <w:numId w:val="2"/>
+        </w:numPr>
+      </w:pPr>
+      <w:r>
+        <w:lastRenderedPageBreak/>
+        <w:t>Components: This houses the different components used in the project.</w:t>
+      </w:r>
+    </w:p>
+    <w:p>
+      <w:pPr>
+        <w:pStyle w:val="ListParagraph"/>
+        <w:numPr>
+          <w:ilvl w:val="0"/>
+          <w:numId w:val="2"/>
+        </w:numPr>
+      </w:pPr>
+      <w:r>
+        <w:t xml:space="preserve">Services: there are </w:t>
+      </w:r>
+      <w:r>
+        <w:t>two</w:t>
+      </w:r>
+      <w:r>
+        <w:t xml:space="preserve"> services in the Services folder that communicates with the </w:t>
+      </w:r>
+      <w:r>
+        <w:t>B</w:t>
+      </w:r>
+      <w:r>
+        <w:t>E.</w:t>
+      </w:r>
+      <w:r>
+        <w:t xml:space="preserve">Api project by sending data in the form of parameters. </w:t>
+      </w:r>
+    </w:p>
+    <w:p>
+      <w:pPr>
+        <w:pStyle w:val="ListParagraph"/>
+        <w:numPr>
+          <w:ilvl w:val="0"/>
+          <w:numId w:val="2"/>
+        </w:numPr>
+      </w:pPr>
+      <w:r>
+        <w:t xml:space="preserve">Models: contains the </w:t>
+      </w:r>
+      <w:r>
+        <w:t>entities</w:t>
+      </w:r>
+      <w:r>
+        <w:t xml:space="preserve"> used in the project. </w:t>
+      </w:r>
+    </w:p>
+    <w:p>
+      <w:pPr>
+        <w:pStyle w:val="Heading3"/>
+      </w:pPr>
     </w:p>
     <w:p>
       <w:r>
         <w:rPr>
           <w:noProof/>
         </w:rPr>
-        <w:lastRenderedPageBreak/>
         <w:drawing>
-          <wp:inline distT="0" distB="0" distL="0" distR="0" wp14:anchorId="107E10E0" wp14:editId="3220CC2C">
-            <wp:extent cx="6569710" cy="2101215"/>
+          <wp:inline distT="0" distB="0" distL="0" distR="0" wp14:anchorId="1BF8764C" wp14:editId="0C3A8355">
+            <wp:extent cx="6569710" cy="2232660"/>
             <wp:effectExtent l="0" t="0" r="2540" b="0"/>
-            <wp:docPr id="18" name="Picture 18" descr="Graphical user interface&#10;&#10;Description automatically generated"/>
+            <wp:docPr id="22" name="Picture 22"/>
             <wp:cNvGraphicFramePr>
               <a:graphicFrameLocks xmlns:a="http://schemas.openxmlformats.org/drawingml/2006/main" noChangeAspect="1"/>
             </wp:cNvGraphicFramePr>
@@ -1954,7 +1651,7 @@
               <a:graphicData uri="http://schemas.openxmlformats.org/drawingml/2006/picture">
                 <pic:pic xmlns:pic="http://schemas.openxmlformats.org/drawingml/2006/picture">
                   <pic:nvPicPr>
-                    <pic:cNvPr id="18" name="Picture 18" descr="Graphical user interface&#10;&#10;Description automatically generated"/>
+                    <pic:cNvPr id="1" name=""/>
                     <pic:cNvPicPr/>
                   </pic:nvPicPr>
                   <pic:blipFill>
@@ -1966,7 +1663,7 @@
                   <pic:spPr>
                     <a:xfrm>
                       <a:off x="0" y="0"/>
-                      <a:ext cx="6569710" cy="2101215"/>
+                      <a:ext cx="6569710" cy="2232660"/>
                     </a:xfrm>
                     <a:prstGeom prst="rect">
                       <a:avLst/>
@@ -1979,66 +1676,29 @@
         </w:drawing>
       </w:r>
     </w:p>
-    <w:p/>
     <w:p>
       <w:r>
         <w:t xml:space="preserve">Fig </w:t>
       </w:r>
       <w:r>
-        <w:t>11</w:t>
-      </w:r>
-      <w:r>
-        <w:t>.</w:t>
-      </w:r>
-    </w:p>
-    <w:p>
-      <w:r>
-        <w:t xml:space="preserve">Fig 11 displays </w:t>
-      </w:r>
-      <w:r>
-        <w:t xml:space="preserve">how the </w:t>
-      </w:r>
-      <w:proofErr w:type="spellStart"/>
-      <w:r>
-        <w:t>ui</w:t>
-      </w:r>
-      <w:proofErr w:type="spellEnd"/>
-      <w:r>
-        <w:t xml:space="preserve"> changes as the user </w:t>
-      </w:r>
-      <w:r>
-        <w:t>selects the different items.</w:t>
-      </w:r>
-    </w:p>
-    <w:p>
-      <w:r>
-        <w:t xml:space="preserve">Using Angular allows for dependency injection on the client side as well as an </w:t>
-      </w:r>
-      <w:proofErr w:type="spellStart"/>
-      <w:r>
-        <w:t>mvc</w:t>
-      </w:r>
-      <w:proofErr w:type="spellEnd"/>
-      <w:r>
-        <w:t xml:space="preserve"> dependency design patter</w:t>
-      </w:r>
-      <w:r>
-        <w:t>n</w:t>
-      </w:r>
-      <w:r>
-        <w:t xml:space="preserve"> to logically divide the logic into separate modules. Th</w:t>
-      </w:r>
-      <w:r>
-        <w:t>is</w:t>
-      </w:r>
-      <w:r>
-        <w:t xml:space="preserve"> use allow</w:t>
-      </w:r>
-      <w:r>
-        <w:t>s</w:t>
-      </w:r>
-      <w:r>
-        <w:t xml:space="preserve"> for the reuse of components.</w:t>
+        <w:t>9</w:t>
+      </w:r>
+      <w:r>
+        <w:t xml:space="preserve">. </w:t>
+      </w:r>
+      <w:r>
+        <w:t>New Employee</w:t>
+      </w:r>
+    </w:p>
+    <w:p>
+      <w:r>
+        <w:t xml:space="preserve">Fig </w:t>
+      </w:r>
+      <w:r>
+        <w:t>9 shows the view that users can use to log into the application</w:t>
+      </w:r>
+      <w:r>
+        <w:t>. Communication is asynchronous.</w:t>
       </w:r>
     </w:p>
     <w:p/>
@@ -2048,10 +1708,10 @@
           <w:noProof/>
         </w:rPr>
         <w:drawing>
-          <wp:inline distT="0" distB="0" distL="0" distR="0" wp14:anchorId="0DA173F9" wp14:editId="16143666">
-            <wp:extent cx="6569710" cy="2093595"/>
-            <wp:effectExtent l="0" t="0" r="2540" b="1905"/>
-            <wp:docPr id="19" name="Picture 19" descr="Graphical user interface, application&#10;&#10;Description automatically generated"/>
+          <wp:inline distT="0" distB="0" distL="0" distR="0" wp14:anchorId="5FF8E8F3" wp14:editId="2B50FB2D">
+            <wp:extent cx="6569710" cy="2087245"/>
+            <wp:effectExtent l="0" t="0" r="2540" b="8255"/>
+            <wp:docPr id="23" name="Picture 23"/>
             <wp:cNvGraphicFramePr>
               <a:graphicFrameLocks xmlns:a="http://schemas.openxmlformats.org/drawingml/2006/main" noChangeAspect="1"/>
             </wp:cNvGraphicFramePr>
@@ -2059,7 +1719,7 @@
               <a:graphicData uri="http://schemas.openxmlformats.org/drawingml/2006/picture">
                 <pic:pic xmlns:pic="http://schemas.openxmlformats.org/drawingml/2006/picture">
                   <pic:nvPicPr>
-                    <pic:cNvPr id="19" name="Picture 19" descr="Graphical user interface, application&#10;&#10;Description automatically generated"/>
+                    <pic:cNvPr id="1" name=""/>
                     <pic:cNvPicPr/>
                   </pic:nvPicPr>
                   <pic:blipFill>
@@ -2071,7 +1731,7 @@
                   <pic:spPr>
                     <a:xfrm>
                       <a:off x="0" y="0"/>
-                      <a:ext cx="6569710" cy="2093595"/>
+                      <a:ext cx="6569710" cy="2087245"/>
                     </a:xfrm>
                     <a:prstGeom prst="rect">
                       <a:avLst/>
@@ -2084,36 +1744,43 @@
         </w:drawing>
       </w:r>
     </w:p>
-    <w:p/>
-    <w:p>
-      <w:r>
-        <w:t xml:space="preserve">Fig </w:t>
-      </w:r>
-      <w:r>
-        <w:t>1</w:t>
-      </w:r>
-      <w:r>
-        <w:t>2</w:t>
-      </w:r>
-      <w:r>
-        <w:t xml:space="preserve">. </w:t>
-      </w:r>
-      <w:r>
-        <w:t>Shopping Cart</w:t>
-      </w:r>
-    </w:p>
-    <w:p>
-      <w:r>
-        <w:t>After the user selects the items to purchase, the app will route to the shopping cart when the user clicks on the Checkout button</w:t>
-      </w:r>
-    </w:p>
-    <w:p>
-      <w:pPr>
-        <w:pStyle w:val="Heading2"/>
-        <w:spacing w:line="360" w:lineRule="auto"/>
-      </w:pPr>
-    </w:p>
-    <w:p/>
+    <w:p>
+      <w:r>
+        <w:t>Fig</w:t>
+      </w:r>
+      <w:r>
+        <w:t xml:space="preserve"> </w:t>
+      </w:r>
+      <w:r>
+        <w:t>10</w:t>
+      </w:r>
+      <w:r>
+        <w:t>.</w:t>
+      </w:r>
+      <w:r>
+        <w:t xml:space="preserve"> </w:t>
+      </w:r>
+      <w:r>
+        <w:t>P</w:t>
+      </w:r>
+      <w:r>
+        <w:t>roject</w:t>
+      </w:r>
+      <w:r>
+        <w:t xml:space="preserve"> listing</w:t>
+      </w:r>
+    </w:p>
+    <w:p>
+      <w:r>
+        <w:t>After logging into the application, the user is taken to the product listing. As the requirements stated, a shopping cart button must be next to each product. Furthermore, the product is displayed</w:t>
+      </w:r>
+      <w:r>
+        <w:t xml:space="preserve"> with an id, Name, </w:t>
+      </w:r>
+      <w:r>
+        <w:t xml:space="preserve">Image, Price and Qty. </w:t>
+      </w:r>
+    </w:p>
     <w:p/>
     <w:p>
       <w:r>
@@ -2293,13 +1960,8 @@
     </w:p>
     <w:p>
       <w:r>
-        <w:t xml:space="preserve">Fig 15. Composite </w:t>
-      </w:r>
-      <w:proofErr w:type="spellStart"/>
-      <w:r>
-        <w:t>CartService</w:t>
-      </w:r>
-      <w:proofErr w:type="spellEnd"/>
+        <w:t>Fig 15. Composite CartService</w:t>
+      </w:r>
     </w:p>
     <w:p/>
     <w:p>
@@ -2309,8 +1971,8 @@
         </w:rPr>
         <w:lastRenderedPageBreak/>
         <w:drawing>
-          <wp:inline distT="0" distB="0" distL="0" distR="0" wp14:anchorId="6DD857FC" wp14:editId="32295502">
-            <wp:extent cx="4933950" cy="3286125"/>
+          <wp:inline distT="0" distB="0" distL="0" distR="0" wp14:anchorId="6DD857FC" wp14:editId="72D7F809">
+            <wp:extent cx="6522720" cy="3286125"/>
             <wp:effectExtent l="0" t="0" r="0" b="9525"/>
             <wp:docPr id="21" name="Picture 21" descr="Diagram&#10;&#10;Description automatically generated"/>
             <wp:cNvGraphicFramePr>
@@ -2338,7 +2000,7 @@
                   <pic:spPr>
                     <a:xfrm>
                       <a:off x="0" y="0"/>
-                      <a:ext cx="4933950" cy="3286125"/>
+                      <a:ext cx="6522720" cy="3286125"/>
                     </a:xfrm>
                     <a:prstGeom prst="rect">
                       <a:avLst/>
@@ -2390,15 +2052,7 @@
         <w:spacing w:line="360" w:lineRule="auto"/>
       </w:pPr>
       <w:r>
-        <w:t xml:space="preserve">Class, </w:t>
-      </w:r>
-      <w:proofErr w:type="gramStart"/>
-      <w:r>
-        <w:t>method</w:t>
-      </w:r>
-      <w:proofErr w:type="gramEnd"/>
-      <w:r>
-        <w:t xml:space="preserve"> and variable names are given meaningful values. The only time where x is used as variable is as a loop counter variable. </w:t>
+        <w:t xml:space="preserve">Class, method and variable names are given meaningful values. The only time where x is used as variable is as a loop counter variable. </w:t>
       </w:r>
     </w:p>
     <w:p>
@@ -2473,19 +2127,6 @@
       </w:r>
     </w:p>
     <w:p>
-      <w:pPr>
-        <w:pStyle w:val="ListParagraph"/>
-        <w:numPr>
-          <w:ilvl w:val="0"/>
-          <w:numId w:val="8"/>
-        </w:numPr>
-        <w:spacing w:line="360" w:lineRule="auto"/>
-      </w:pPr>
-      <w:r>
-        <w:t>The solution is based on TDD.</w:t>
-      </w:r>
-    </w:p>
-    <w:p>
       <w:r>
         <w:t xml:space="preserve">To get the solution running: </w:t>
       </w:r>
@@ -2499,23 +2140,7 @@
         </w:numPr>
       </w:pPr>
       <w:r>
-        <w:t xml:space="preserve">Start the </w:t>
-      </w:r>
-      <w:proofErr w:type="spellStart"/>
-      <w:r>
-        <w:t>api</w:t>
-      </w:r>
-      <w:proofErr w:type="spellEnd"/>
-      <w:r>
-        <w:t xml:space="preserve"> solution. The default </w:t>
-      </w:r>
-      <w:proofErr w:type="spellStart"/>
-      <w:r>
-        <w:t>url</w:t>
-      </w:r>
-      <w:proofErr w:type="spellEnd"/>
-      <w:r>
-        <w:t xml:space="preserve"> is </w:t>
+        <w:t xml:space="preserve">Start the api solution. The default url is </w:t>
       </w:r>
       <w:hyperlink r:id="rId21" w:history="1">
         <w:r>
@@ -2549,15 +2174,7 @@
         </w:numPr>
       </w:pPr>
       <w:r>
-        <w:t xml:space="preserve">After opening the angular solution – run the </w:t>
-      </w:r>
-      <w:proofErr w:type="spellStart"/>
-      <w:r>
-        <w:t>npm</w:t>
-      </w:r>
-      <w:proofErr w:type="spellEnd"/>
-      <w:r>
-        <w:t xml:space="preserve"> install command. This will install all the dependencies needed. </w:t>
+        <w:t xml:space="preserve">After opening the angular solution – run the npm install command. This will install all the dependencies needed. </w:t>
       </w:r>
       <w:r>
         <w:t xml:space="preserve"> </w:t>
@@ -2572,15 +2189,7 @@
         </w:numPr>
       </w:pPr>
       <w:r>
-        <w:t xml:space="preserve">Run the front end with ng serve. The default </w:t>
-      </w:r>
-      <w:proofErr w:type="spellStart"/>
-      <w:r>
-        <w:t>url</w:t>
-      </w:r>
-      <w:proofErr w:type="spellEnd"/>
-      <w:r>
-        <w:t xml:space="preserve"> is </w:t>
+        <w:t xml:space="preserve">Run the front end with ng serve. The default url is </w:t>
       </w:r>
       <w:hyperlink r:id="rId23" w:history="1">
         <w:r>
@@ -2603,15 +2212,7 @@
         </w:numPr>
       </w:pPr>
       <w:r>
-        <w:t xml:space="preserve">Testing can also be performed with the use of swagger.  Go to </w:t>
-      </w:r>
-      <w:proofErr w:type="spellStart"/>
-      <w:r>
-        <w:t>url</w:t>
-      </w:r>
-      <w:proofErr w:type="spellEnd"/>
-      <w:r>
-        <w:t xml:space="preserve"> </w:t>
+        <w:t xml:space="preserve">Testing can also be performed with the use of swagger.  Go to url </w:t>
       </w:r>
       <w:hyperlink r:id="rId24" w:history="1">
         <w:r>
@@ -2632,25 +2233,7 @@
       </w:pPr>
       <w:r>
         <w:lastRenderedPageBreak/>
-        <w:t xml:space="preserve">Alternatively – import the </w:t>
-      </w:r>
-      <w:proofErr w:type="spellStart"/>
-      <w:r>
-        <w:t>the</w:t>
-      </w:r>
-      <w:proofErr w:type="spellEnd"/>
-      <w:r>
-        <w:t xml:space="preserve"> </w:t>
-      </w:r>
-      <w:proofErr w:type="spellStart"/>
-      <w:proofErr w:type="gramStart"/>
-      <w:r>
-        <w:t>swagger.json</w:t>
-      </w:r>
-      <w:proofErr w:type="spellEnd"/>
-      <w:proofErr w:type="gramEnd"/>
-      <w:r>
-        <w:t xml:space="preserve"> (included) into postman. This will setup all the existing endpoints in postman.</w:t>
+        <w:t>Alternatively – import the the swagger.json (included) into postman. This will setup all the existing endpoints in postman.</w:t>
       </w:r>
     </w:p>
     <w:p/>

</xml_diff>

<commit_message>
Move validationfilter to WA.Api project. Tech spec finalization
</commit_message>
<xml_diff>
--- a/Docs/Technical Spec (7).docx
+++ b/Docs/Technical Spec (7).docx
@@ -6,9 +6,11 @@
       <w:pPr>
         <w:pStyle w:val="Heading1"/>
       </w:pPr>
+      <w:proofErr w:type="spellStart"/>
       <w:r>
         <w:t>WebAfrica</w:t>
       </w:r>
+      <w:proofErr w:type="spellEnd"/>
     </w:p>
     <w:p>
       <w:pPr>
@@ -63,12 +65,19 @@
       <w:r>
         <w:t xml:space="preserve"> </w:t>
       </w:r>
+      <w:proofErr w:type="spellStart"/>
       <w:r>
         <w:t>WebAfrica</w:t>
       </w:r>
-      <w:r>
-        <w:t xml:space="preserve"> api</w:t>
-      </w:r>
+      <w:proofErr w:type="spellEnd"/>
+      <w:r>
+        <w:t xml:space="preserve"> </w:t>
+      </w:r>
+      <w:proofErr w:type="spellStart"/>
+      <w:r>
+        <w:t>api</w:t>
+      </w:r>
+      <w:proofErr w:type="spellEnd"/>
       <w:r>
         <w:t xml:space="preserve"> are as follows:</w:t>
       </w:r>
@@ -82,7 +91,19 @@
         </w:numPr>
       </w:pPr>
       <w:r>
-        <w:t>Add user to the system. Provide email and password as credentials.</w:t>
+        <w:t xml:space="preserve">Add </w:t>
+      </w:r>
+      <w:r>
+        <w:t xml:space="preserve">employee </w:t>
+      </w:r>
+      <w:r>
+        <w:t>to the system</w:t>
+      </w:r>
+      <w:r>
+        <w:t xml:space="preserve"> through web page and console</w:t>
+      </w:r>
+      <w:r>
+        <w:t>.</w:t>
       </w:r>
     </w:p>
     <w:p>
@@ -94,10 +115,7 @@
         </w:numPr>
       </w:pPr>
       <w:r>
-        <w:t>Allow user to log in</w:t>
-      </w:r>
-      <w:r>
-        <w:t>.</w:t>
+        <w:t>List projects in web page</w:t>
       </w:r>
     </w:p>
     <w:p>
@@ -109,10 +127,7 @@
         </w:numPr>
       </w:pPr>
       <w:r>
-        <w:t>Display a list of products</w:t>
-      </w:r>
-      <w:r>
-        <w:t>.</w:t>
+        <w:t>Add additional value to the cost of the project based on the employee job title</w:t>
       </w:r>
     </w:p>
     <w:p>
@@ -124,52 +139,16 @@
         </w:numPr>
       </w:pPr>
       <w:r>
-        <w:t>Add cart button next to each product.</w:t>
-      </w:r>
-    </w:p>
-    <w:p>
-      <w:pPr>
-        <w:pStyle w:val="ListParagraph"/>
-        <w:numPr>
-          <w:ilvl w:val="1"/>
-          <w:numId w:val="1"/>
-        </w:numPr>
-      </w:pPr>
-      <w:r>
-        <w:t>View Cart with product name, qty, price and image.</w:t>
-      </w:r>
-    </w:p>
-    <w:p>
-      <w:pPr>
-        <w:pStyle w:val="ListParagraph"/>
-        <w:numPr>
-          <w:ilvl w:val="1"/>
-          <w:numId w:val="1"/>
-        </w:numPr>
-      </w:pPr>
-      <w:r>
-        <w:t>Add checkout button to the cart. Send an email to the logged in user</w:t>
-      </w:r>
-      <w:r>
-        <w:t>.</w:t>
-      </w:r>
-    </w:p>
-    <w:p>
-      <w:pPr>
-        <w:pStyle w:val="ListParagraph"/>
-        <w:numPr>
-          <w:ilvl w:val="1"/>
-          <w:numId w:val="1"/>
-        </w:numPr>
-      </w:pPr>
-      <w:r>
-        <w:t>Store data in sql database.</w:t>
-      </w:r>
-    </w:p>
-    <w:p>
-      <w:pPr>
-        <w:pStyle w:val="ListParagraph"/>
-      </w:pPr>
+        <w:t xml:space="preserve">Read a json text file. Deserialize and bulk insert into </w:t>
+      </w:r>
+      <w:proofErr w:type="spellStart"/>
+      <w:r>
+        <w:t>sql</w:t>
+      </w:r>
+      <w:proofErr w:type="spellEnd"/>
+      <w:r>
+        <w:t xml:space="preserve"> server</w:t>
+      </w:r>
     </w:p>
     <w:p>
       <w:pPr>
@@ -187,9 +166,11 @@
       <w:pPr>
         <w:spacing w:line="360" w:lineRule="auto"/>
       </w:pPr>
+      <w:proofErr w:type="spellStart"/>
       <w:r>
         <w:t>WebAfrica</w:t>
       </w:r>
+      <w:proofErr w:type="spellEnd"/>
       <w:r>
         <w:t xml:space="preserve"> hiring manager</w:t>
       </w:r>
@@ -210,9 +191,11 @@
       <w:pPr>
         <w:spacing w:line="360" w:lineRule="auto"/>
       </w:pPr>
+      <w:proofErr w:type="spellStart"/>
       <w:r>
         <w:t>WebAfrica</w:t>
       </w:r>
+      <w:proofErr w:type="spellEnd"/>
       <w:r>
         <w:t xml:space="preserve"> Employee and Project Management</w:t>
       </w:r>
@@ -316,8 +299,23 @@
         <w:t>Bootstrap</w:t>
       </w:r>
       <w:r>
-        <w:t xml:space="preserve"> / PrimeNg</w:t>
-      </w:r>
+        <w:t xml:space="preserve"> / </w:t>
+      </w:r>
+      <w:proofErr w:type="spellStart"/>
+      <w:r>
+        <w:t>PrimeNg</w:t>
+      </w:r>
+      <w:proofErr w:type="spellEnd"/>
+    </w:p>
+    <w:p>
+      <w:pPr>
+        <w:spacing w:line="360" w:lineRule="auto"/>
+      </w:pPr>
+    </w:p>
+    <w:p>
+      <w:pPr>
+        <w:spacing w:line="360" w:lineRule="auto"/>
+      </w:pPr>
     </w:p>
     <w:p>
       <w:pPr>
@@ -373,9 +371,11 @@
       <w:r>
         <w:t xml:space="preserve">The </w:t>
       </w:r>
+      <w:proofErr w:type="spellStart"/>
       <w:r>
         <w:t>WebAfrica</w:t>
       </w:r>
+      <w:proofErr w:type="spellEnd"/>
       <w:r>
         <w:t xml:space="preserve"> solution consists of several projects with the goal of providing a clean architecture. This makes testing and maintenance easier as different teams can work</w:t>
       </w:r>
@@ -390,6 +390,7 @@
       <w:r>
         <w:t xml:space="preserve">Project 1 – </w:t>
       </w:r>
+      <w:proofErr w:type="spellStart"/>
       <w:r>
         <w:t>WA</w:t>
       </w:r>
@@ -399,6 +400,7 @@
       <w:r>
         <w:t>Api</w:t>
       </w:r>
+      <w:proofErr w:type="spellEnd"/>
     </w:p>
     <w:p>
       <w:r>
@@ -449,12 +451,14 @@
       <w:r>
         <w:t xml:space="preserve">. 1 - </w:t>
       </w:r>
+      <w:proofErr w:type="spellStart"/>
       <w:r>
         <w:t>WA</w:t>
       </w:r>
       <w:r>
         <w:t>.Api</w:t>
       </w:r>
+      <w:proofErr w:type="spellEnd"/>
       <w:r>
         <w:t xml:space="preserve"> </w:t>
       </w:r>
@@ -467,7 +471,15 @@
         <w:t>s</w:t>
       </w:r>
       <w:r>
-        <w:t xml:space="preserve"> of the Startup.cs </w:t>
+        <w:t xml:space="preserve"> of the </w:t>
+      </w:r>
+      <w:proofErr w:type="spellStart"/>
+      <w:r>
+        <w:t>Startup.cs</w:t>
+      </w:r>
+      <w:proofErr w:type="spellEnd"/>
+      <w:r>
+        <w:t xml:space="preserve"> </w:t>
       </w:r>
       <w:r>
         <w:t xml:space="preserve">file </w:t>
@@ -479,13 +491,7 @@
         <w:t xml:space="preserve"> the </w:t>
       </w:r>
       <w:r>
-        <w:t>Auth, Login, Products</w:t>
-      </w:r>
-      <w:r>
-        <w:t xml:space="preserve"> and </w:t>
-      </w:r>
-      <w:r>
-        <w:t>ShoppingCart</w:t>
+        <w:t>Project and Employee</w:t>
       </w:r>
       <w:r>
         <w:t xml:space="preserve"> </w:t>
@@ -506,14 +512,14 @@
           <w:b/>
           <w:bCs/>
         </w:rPr>
-        <w:t>Auth</w:t>
+        <w:t xml:space="preserve">Project </w:t>
       </w:r>
       <w:r>
         <w:rPr>
           <w:b/>
           <w:bCs/>
         </w:rPr>
-        <w:t xml:space="preserve"> controller</w:t>
+        <w:t>controller</w:t>
       </w:r>
       <w:r>
         <w:t xml:space="preserve"> -</w:t>
@@ -528,10 +534,32 @@
         <w:t xml:space="preserve"> serves as</w:t>
       </w:r>
       <w:r>
-        <w:t xml:space="preserve"> a way of adding a new user to the application</w:t>
-      </w:r>
-      <w:r>
-        <w:t>.</w:t>
+        <w:t xml:space="preserve"> a way of </w:t>
+      </w:r>
+      <w:r>
+        <w:t xml:space="preserve">displaying a list of projects. Additional functionality is added by the </w:t>
+      </w:r>
+      <w:proofErr w:type="spellStart"/>
+      <w:r>
+        <w:t>IRecalc</w:t>
+      </w:r>
+      <w:proofErr w:type="spellEnd"/>
+      <w:r>
+        <w:t xml:space="preserve"> and </w:t>
+      </w:r>
+      <w:proofErr w:type="spellStart"/>
+      <w:r>
+        <w:t>IEmployeeMappingService</w:t>
+      </w:r>
+      <w:proofErr w:type="spellEnd"/>
+      <w:r>
+        <w:t xml:space="preserve"> to calculate the cost of the project based on the employee’s job title. This is implemented by using interfaces for loose coupling. The </w:t>
+      </w:r>
+      <w:r>
+        <w:t>logic</w:t>
+      </w:r>
+      <w:r>
+        <w:t xml:space="preserve"> of this functionality can be unit tested and also swopped for another implementation/</w:t>
       </w:r>
     </w:p>
     <w:p>
@@ -540,14 +568,7 @@
           <w:b/>
           <w:bCs/>
         </w:rPr>
-        <w:t>Product</w:t>
-      </w:r>
-      <w:r>
-        <w:rPr>
-          <w:b/>
-          <w:bCs/>
-        </w:rPr>
-        <w:t>s</w:t>
+        <w:t>Employee</w:t>
       </w:r>
       <w:r>
         <w:rPr>
@@ -570,76 +591,47 @@
         <w:t>used</w:t>
       </w:r>
       <w:r>
-        <w:t xml:space="preserve"> to retrieve </w:t>
-      </w:r>
-      <w:r>
-        <w:t>a list of products from the sql server</w:t>
-      </w:r>
-      <w:r>
-        <w:t>.</w:t>
-      </w:r>
-      <w:r>
-        <w:t xml:space="preserve"> This list is then displayed on the client web page.</w:t>
-      </w:r>
-      <w:r>
-        <w:t xml:space="preserve"> </w:t>
-      </w:r>
-    </w:p>
-    <w:p>
-      <w:r>
-        <w:rPr>
-          <w:b/>
-          <w:bCs/>
-        </w:rPr>
-        <w:t>Login controller</w:t>
-      </w:r>
-      <w:r>
-        <w:t xml:space="preserve"> </w:t>
-      </w:r>
-      <w:r>
-        <w:t>–</w:t>
-      </w:r>
-      <w:r>
-        <w:t xml:space="preserve"> </w:t>
-      </w:r>
-      <w:r>
-        <w:t>allows a user to log into the application. The name, surname, token and user id fields are stored in localstorage. Please note that the password is hashed before saving to the database (Auth controller)</w:t>
-      </w:r>
-      <w:r>
-        <w:t>. Each subsequent login attempt will hash the password before comparing it to the user password stored in the db. This is simply to enhance security and does not replace client certificates.</w:t>
-      </w:r>
-    </w:p>
-    <w:p>
-      <w:r>
-        <w:rPr>
-          <w:b/>
-          <w:bCs/>
-        </w:rPr>
-        <w:t>Shopping Cart Controller</w:t>
-      </w:r>
-      <w:r>
-        <w:rPr>
-          <w:b/>
-          <w:bCs/>
-        </w:rPr>
-        <w:t xml:space="preserve"> </w:t>
-      </w:r>
-      <w:r>
-        <w:rPr>
-          <w:b/>
-          <w:bCs/>
-        </w:rPr>
-        <w:t>–</w:t>
-      </w:r>
-      <w:r>
-        <w:rPr>
-          <w:b/>
-          <w:bCs/>
-        </w:rPr>
-        <w:t xml:space="preserve"> </w:t>
-      </w:r>
-      <w:r>
-        <w:t>is used to receive the shopping cart information from the client. The details are then stored in the database.</w:t>
+        <w:t xml:space="preserve"> to </w:t>
+      </w:r>
+      <w:r>
+        <w:t>add an employee to the database.</w:t>
+      </w:r>
+    </w:p>
+    <w:p>
+      <w:r>
+        <w:t>The CRUD functionality is performed by delegating the logic to services. This allows for a small controller footprint and reuse of code. Two additional patterns could be followed:</w:t>
+      </w:r>
+    </w:p>
+    <w:p>
+      <w:pPr>
+        <w:pStyle w:val="ListParagraph"/>
+        <w:numPr>
+          <w:ilvl w:val="0"/>
+          <w:numId w:val="10"/>
+        </w:numPr>
+      </w:pPr>
+      <w:r>
+        <w:t>Repository pattern – this pattern allows loose coupling and cleaner code.</w:t>
+      </w:r>
+    </w:p>
+    <w:p>
+      <w:pPr>
+        <w:pStyle w:val="ListParagraph"/>
+        <w:numPr>
+          <w:ilvl w:val="0"/>
+          <w:numId w:val="10"/>
+        </w:numPr>
+      </w:pPr>
+      <w:r>
+        <w:t xml:space="preserve">CQRS – for larger applications, the </w:t>
+      </w:r>
+      <w:proofErr w:type="spellStart"/>
+      <w:r>
+        <w:t>cqrs</w:t>
+      </w:r>
+      <w:proofErr w:type="spellEnd"/>
+      <w:r>
+        <w:t xml:space="preserve"> pattern can be used which separates the crud operation into commands and queries. These then be further optimized. </w:t>
       </w:r>
     </w:p>
     <w:p>
@@ -668,6 +660,7 @@
         </w:rPr>
         <w:t xml:space="preserve">.  </w:t>
       </w:r>
+      <w:proofErr w:type="spellStart"/>
       <w:r>
         <w:t>WA</w:t>
       </w:r>
@@ -677,6 +670,7 @@
       <w:r>
         <w:t>ontracts</w:t>
       </w:r>
+      <w:proofErr w:type="spellEnd"/>
     </w:p>
     <w:p>
       <w:r>
@@ -727,6 +721,7 @@
       <w:r>
         <w:t xml:space="preserve"> 2. </w:t>
       </w:r>
+      <w:proofErr w:type="spellStart"/>
       <w:r>
         <w:t>WA</w:t>
       </w:r>
@@ -736,6 +731,7 @@
       <w:r>
         <w:t>Contracts</w:t>
       </w:r>
+      <w:proofErr w:type="spellEnd"/>
     </w:p>
     <w:p>
       <w:r>
@@ -753,38 +749,22 @@
           <w:numId w:val="6"/>
         </w:numPr>
       </w:pPr>
+      <w:proofErr w:type="spellStart"/>
       <w:r>
         <w:t>I</w:t>
       </w:r>
       <w:r>
-        <w:t>AuthService</w:t>
-      </w:r>
+        <w:t>BaseService</w:t>
+      </w:r>
+      <w:proofErr w:type="spellEnd"/>
       <w:r>
         <w:t xml:space="preserve"> </w:t>
       </w:r>
       <w:r>
-        <w:t>is implemented as a service to</w:t>
-      </w:r>
-      <w:r>
-        <w:t xml:space="preserve"> add users to the application</w:t>
-      </w:r>
-      <w:r>
-        <w:t xml:space="preserve">. See the </w:t>
-      </w:r>
-      <w:r>
-        <w:t>B</w:t>
-      </w:r>
-      <w:r>
-        <w:t>E</w:t>
-      </w:r>
-      <w:r>
-        <w:t>.Service</w:t>
-      </w:r>
-      <w:r>
-        <w:t>s</w:t>
-      </w:r>
-      <w:r>
-        <w:t xml:space="preserve"> project.</w:t>
+        <w:t>is implemented as a</w:t>
+      </w:r>
+      <w:r>
+        <w:t xml:space="preserve"> base interface for all common operations shared between all the services.</w:t>
       </w:r>
     </w:p>
     <w:p>
@@ -795,23 +775,39 @@
           <w:numId w:val="6"/>
         </w:numPr>
       </w:pPr>
+      <w:proofErr w:type="spellStart"/>
       <w:r>
         <w:t>I</w:t>
       </w:r>
       <w:r>
-        <w:t>ProdService</w:t>
-      </w:r>
+        <w:t>EmployeeService</w:t>
+      </w:r>
+      <w:proofErr w:type="spellEnd"/>
       <w:r>
         <w:t xml:space="preserve"> is </w:t>
       </w:r>
       <w:r>
-        <w:t xml:space="preserve">implemented as a service to query and </w:t>
-      </w:r>
-      <w:r>
-        <w:t>list</w:t>
-      </w:r>
-      <w:r>
-        <w:t xml:space="preserve"> products. </w:t>
+        <w:t>implemented as a service to</w:t>
+      </w:r>
+      <w:r>
+        <w:t xml:space="preserve"> add an employee to the database</w:t>
+      </w:r>
+      <w:r>
+        <w:t>.</w:t>
+      </w:r>
+      <w:r>
+        <w:t xml:space="preserve"> Implements the </w:t>
+      </w:r>
+      <w:proofErr w:type="spellStart"/>
+      <w:r>
+        <w:t>IBaseService</w:t>
+      </w:r>
+      <w:proofErr w:type="spellEnd"/>
+      <w:r>
+        <w:t>.</w:t>
+      </w:r>
+      <w:r>
+        <w:t xml:space="preserve"> </w:t>
       </w:r>
     </w:p>
     <w:p>
@@ -822,8 +818,21 @@
           <w:numId w:val="6"/>
         </w:numPr>
       </w:pPr>
-      <w:r>
-        <w:t xml:space="preserve">ILoggerService is used to implement the NLog logger package. </w:t>
+      <w:proofErr w:type="spellStart"/>
+      <w:r>
+        <w:t>ILoggerService</w:t>
+      </w:r>
+      <w:proofErr w:type="spellEnd"/>
+      <w:r>
+        <w:t xml:space="preserve"> is used to implement the </w:t>
+      </w:r>
+      <w:proofErr w:type="spellStart"/>
+      <w:r>
+        <w:t>NLog</w:t>
+      </w:r>
+      <w:proofErr w:type="spellEnd"/>
+      <w:r>
+        <w:t xml:space="preserve"> logger package. </w:t>
       </w:r>
     </w:p>
     <w:p>
@@ -834,14 +843,57 @@
           <w:numId w:val="6"/>
         </w:numPr>
       </w:pPr>
-      <w:r>
-        <w:t xml:space="preserve">ICartService is implemented as a service to save cart details to the database. An email is also </w:t>
-      </w:r>
-      <w:r>
-        <w:t>sent</w:t>
-      </w:r>
-      <w:r>
-        <w:t xml:space="preserve"> to the logged in user.</w:t>
+      <w:proofErr w:type="spellStart"/>
+      <w:r>
+        <w:t>I</w:t>
+      </w:r>
+      <w:r>
+        <w:t>ProjectEmployeeMapping</w:t>
+      </w:r>
+      <w:proofErr w:type="spellEnd"/>
+      <w:r>
+        <w:t xml:space="preserve"> is implemented as a </w:t>
+      </w:r>
+      <w:r>
+        <w:t xml:space="preserve">helper </w:t>
+      </w:r>
+      <w:r>
+        <w:t>service</w:t>
+      </w:r>
+      <w:r>
+        <w:t xml:space="preserve">. It is injected into the </w:t>
+      </w:r>
+      <w:proofErr w:type="spellStart"/>
+      <w:r>
+        <w:t>ProjectService</w:t>
+      </w:r>
+      <w:proofErr w:type="spellEnd"/>
+      <w:r>
+        <w:t xml:space="preserve"> to facilitate the additional costing based on the job title requirement. It has one method only and it is to map the query results from the database to the </w:t>
+      </w:r>
+      <w:proofErr w:type="spellStart"/>
+      <w:r>
+        <w:t>ProjectEmployeeDto</w:t>
+      </w:r>
+      <w:proofErr w:type="spellEnd"/>
+      <w:r>
+        <w:t xml:space="preserve">. Please note that the </w:t>
+      </w:r>
+      <w:proofErr w:type="spellStart"/>
+      <w:r>
+        <w:t>IRecalcService</w:t>
+      </w:r>
+      <w:proofErr w:type="spellEnd"/>
+      <w:r>
+        <w:t xml:space="preserve"> is injected into the </w:t>
+      </w:r>
+      <w:proofErr w:type="spellStart"/>
+      <w:r>
+        <w:t>IProjectEmployeeMapping</w:t>
+      </w:r>
+      <w:proofErr w:type="spellEnd"/>
+      <w:r>
+        <w:t xml:space="preserve"> to facilitate the actual calculation. This allows for easy maintenance and testing.</w:t>
       </w:r>
     </w:p>
     <w:p>
@@ -852,11 +904,38 @@
           <w:numId w:val="6"/>
         </w:numPr>
       </w:pPr>
-      <w:r>
-        <w:t>ILoginService is implemented as a service to allow a user to be logged into the app.</w:t>
-      </w:r>
-      <w:r>
-        <w:t xml:space="preserve"> Some details are stored on the client side for customization.</w:t>
+      <w:proofErr w:type="spellStart"/>
+      <w:r>
+        <w:t>I</w:t>
+      </w:r>
+      <w:r>
+        <w:t>Project</w:t>
+      </w:r>
+      <w:r>
+        <w:t>Service</w:t>
+      </w:r>
+      <w:proofErr w:type="spellEnd"/>
+      <w:r>
+        <w:t xml:space="preserve"> is implemented as a service to allow </w:t>
+      </w:r>
+      <w:r>
+        <w:t xml:space="preserve">the query and display of projects in both the </w:t>
+      </w:r>
+      <w:proofErr w:type="spellStart"/>
+      <w:r>
+        <w:t>WA.Api</w:t>
+      </w:r>
+      <w:proofErr w:type="spellEnd"/>
+      <w:r>
+        <w:t xml:space="preserve"> and </w:t>
+      </w:r>
+      <w:proofErr w:type="spellStart"/>
+      <w:r>
+        <w:t>WA.ConsoleOutput</w:t>
+      </w:r>
+      <w:proofErr w:type="spellEnd"/>
+      <w:r>
+        <w:t xml:space="preserve">. </w:t>
       </w:r>
     </w:p>
     <w:p>
@@ -867,26 +946,30 @@
           <w:numId w:val="6"/>
         </w:numPr>
       </w:pPr>
-      <w:r>
-        <w:t>IPasswordHelper is implemented as a helper service with the only function to hash the user password. The concrete implemented can be easily swopped out for another implementation.</w:t>
-      </w:r>
-    </w:p>
-    <w:p>
-      <w:pPr>
-        <w:pStyle w:val="ListParagraph"/>
-        <w:numPr>
-          <w:ilvl w:val="0"/>
-          <w:numId w:val="6"/>
-        </w:numPr>
-      </w:pPr>
-      <w:r>
-        <w:t xml:space="preserve">INotificationService implemented as a helper service with the only function to send an email with the cart details to the customers. </w:t>
-      </w:r>
-      <w:r>
-        <w:t>The concrete implementation (emailservice)</w:t>
-      </w:r>
-      <w:r>
-        <w:t xml:space="preserve"> can be changed to use any other notification medium such as whatapp or sms’es without changing much of the overall logic.</w:t>
+      <w:proofErr w:type="spellStart"/>
+      <w:r>
+        <w:t>I</w:t>
+      </w:r>
+      <w:r>
+        <w:t>RecalcProjectCost</w:t>
+      </w:r>
+      <w:proofErr w:type="spellEnd"/>
+      <w:r>
+        <w:t xml:space="preserve"> is implemented as a helper service with the only function </w:t>
+      </w:r>
+      <w:r>
+        <w:t xml:space="preserve">to calculate the additional cost based on the employee job title and is injected into the </w:t>
+      </w:r>
+      <w:proofErr w:type="spellStart"/>
+      <w:r>
+        <w:t>ProjectEmployeeMapping</w:t>
+      </w:r>
+      <w:proofErr w:type="spellEnd"/>
+      <w:r>
+        <w:t>. The concrete implemented can be easily swopped out for another implementation.</w:t>
+      </w:r>
+      <w:r>
+        <w:t xml:space="preserve"> See point 4.</w:t>
       </w:r>
     </w:p>
     <w:p>
@@ -899,11 +982,15 @@
         <w:pStyle w:val="Heading3"/>
       </w:pPr>
     </w:p>
+    <w:p/>
+    <w:p/>
+    <w:p/>
     <w:p>
       <w:pPr>
         <w:pStyle w:val="Heading3"/>
       </w:pPr>
       <w:r>
+        <w:lastRenderedPageBreak/>
         <w:t xml:space="preserve">Project </w:t>
       </w:r>
       <w:r>
@@ -912,6 +999,7 @@
       <w:r>
         <w:t xml:space="preserve"> - </w:t>
       </w:r>
+      <w:proofErr w:type="spellStart"/>
       <w:r>
         <w:t>WA</w:t>
       </w:r>
@@ -921,6 +1009,7 @@
       <w:r>
         <w:t>IoC</w:t>
       </w:r>
+      <w:proofErr w:type="spellEnd"/>
     </w:p>
     <w:p>
       <w:r>
@@ -974,6 +1063,7 @@
       <w:r>
         <w:t xml:space="preserve">. </w:t>
       </w:r>
+      <w:proofErr w:type="spellStart"/>
       <w:r>
         <w:t>WA</w:t>
       </w:r>
@@ -983,6 +1073,7 @@
       <w:r>
         <w:t>IoC</w:t>
       </w:r>
+      <w:proofErr w:type="spellEnd"/>
     </w:p>
     <w:p>
       <w:r>
@@ -1001,7 +1092,15 @@
         <w:t xml:space="preserve">registers all the interfaces for dependency injection. This function </w:t>
       </w:r>
       <w:r>
-        <w:t xml:space="preserve">is normally done inside the Startup.cs class but </w:t>
+        <w:t xml:space="preserve">is normally done inside the </w:t>
+      </w:r>
+      <w:proofErr w:type="spellStart"/>
+      <w:r>
+        <w:t>Startup.cs</w:t>
+      </w:r>
+      <w:proofErr w:type="spellEnd"/>
+      <w:r>
+        <w:t xml:space="preserve"> class but </w:t>
       </w:r>
       <w:r>
         <w:t>externalizing</w:t>
@@ -1015,11 +1114,16 @@
       <w:r>
         <w:t xml:space="preserve"> a separate project, it keeps the </w:t>
       </w:r>
+      <w:proofErr w:type="spellStart"/>
       <w:r>
         <w:t>S</w:t>
       </w:r>
       <w:r>
-        <w:t>tartup.cs cleaner.</w:t>
+        <w:t>tartup.cs</w:t>
+      </w:r>
+      <w:proofErr w:type="spellEnd"/>
+      <w:r>
+        <w:t xml:space="preserve"> cleaner.</w:t>
       </w:r>
     </w:p>
     <w:p/>
@@ -1028,7 +1132,6 @@
         <w:pStyle w:val="Heading3"/>
       </w:pPr>
       <w:r>
-        <w:lastRenderedPageBreak/>
         <w:t xml:space="preserve">Project </w:t>
       </w:r>
       <w:r>
@@ -1037,6 +1140,7 @@
       <w:r>
         <w:t xml:space="preserve"> - </w:t>
       </w:r>
+      <w:proofErr w:type="spellStart"/>
       <w:r>
         <w:t>WA</w:t>
       </w:r>
@@ -1049,6 +1153,7 @@
       <w:r>
         <w:t>s</w:t>
       </w:r>
+      <w:proofErr w:type="spellEnd"/>
     </w:p>
     <w:p>
       <w:r>
@@ -1102,12 +1207,14 @@
       <w:r>
         <w:t xml:space="preserve">.  </w:t>
       </w:r>
+      <w:proofErr w:type="spellStart"/>
       <w:r>
         <w:t>WA</w:t>
       </w:r>
       <w:r>
         <w:t>.Service</w:t>
       </w:r>
+      <w:proofErr w:type="spellEnd"/>
     </w:p>
     <w:p>
       <w:r>
@@ -1134,16 +1241,22 @@
       <w:r>
         <w:t xml:space="preserve"> </w:t>
       </w:r>
-      <w:r>
-        <w:t>B</w:t>
-      </w:r>
-      <w:r>
-        <w:t>E</w:t>
-      </w:r>
-      <w:r>
-        <w:t>.Contracts project which is then injected into the controllers.</w:t>
-      </w:r>
-    </w:p>
+      <w:proofErr w:type="spellStart"/>
+      <w:r>
+        <w:t>WA</w:t>
+      </w:r>
+      <w:r>
+        <w:t>.Contracts</w:t>
+      </w:r>
+      <w:proofErr w:type="spellEnd"/>
+      <w:r>
+        <w:t xml:space="preserve"> project which is then injected into the controllers.</w:t>
+      </w:r>
+      <w:r>
+        <w:t xml:space="preserve"> See project two above for a full description of the services.</w:t>
+      </w:r>
+    </w:p>
+    <w:p/>
     <w:p>
       <w:pPr>
         <w:pStyle w:val="Heading3"/>
@@ -1157,12 +1270,14 @@
       <w:r>
         <w:t xml:space="preserve"> - </w:t>
       </w:r>
+      <w:proofErr w:type="spellStart"/>
       <w:r>
         <w:t>WA</w:t>
       </w:r>
       <w:r>
         <w:t>.Test</w:t>
       </w:r>
+      <w:proofErr w:type="spellEnd"/>
     </w:p>
     <w:p>
       <w:r>
@@ -1170,10 +1285,10 @@
           <w:noProof/>
         </w:rPr>
         <w:drawing>
-          <wp:inline distT="0" distB="0" distL="0" distR="0" wp14:anchorId="27231E13" wp14:editId="09458809">
-            <wp:extent cx="2943225" cy="1847850"/>
-            <wp:effectExtent l="0" t="0" r="9525" b="0"/>
-            <wp:docPr id="17" name="Picture 17"/>
+          <wp:inline distT="0" distB="0" distL="0" distR="0" wp14:anchorId="70F82AA7" wp14:editId="7B8941AD">
+            <wp:extent cx="2933700" cy="1181100"/>
+            <wp:effectExtent l="0" t="0" r="0" b="0"/>
+            <wp:docPr id="40" name="Picture 40"/>
             <wp:cNvGraphicFramePr>
               <a:graphicFrameLocks xmlns:a="http://schemas.openxmlformats.org/drawingml/2006/main" noChangeAspect="1"/>
             </wp:cNvGraphicFramePr>
@@ -1193,7 +1308,7 @@
                   <pic:spPr>
                     <a:xfrm>
                       <a:off x="0" y="0"/>
-                      <a:ext cx="2943225" cy="1847850"/>
+                      <a:ext cx="2933700" cy="1181100"/>
                     </a:xfrm>
                     <a:prstGeom prst="rect">
                       <a:avLst/>
@@ -1216,51 +1331,56 @@
       <w:r>
         <w:t xml:space="preserve"> </w:t>
       </w:r>
+      <w:proofErr w:type="spellStart"/>
       <w:r>
         <w:t>WA</w:t>
       </w:r>
       <w:r>
         <w:t>.Test</w:t>
       </w:r>
-    </w:p>
-    <w:p>
-      <w:r>
-        <w:t>The last project is an Xunit test project</w:t>
+      <w:proofErr w:type="spellEnd"/>
+    </w:p>
+    <w:p>
+      <w:r>
+        <w:t xml:space="preserve">The last project is an </w:t>
+      </w:r>
+      <w:proofErr w:type="spellStart"/>
+      <w:r>
+        <w:t>Xunit</w:t>
+      </w:r>
+      <w:proofErr w:type="spellEnd"/>
+      <w:r>
+        <w:t xml:space="preserve"> test project</w:t>
       </w:r>
       <w:r>
         <w:t xml:space="preserve"> for running unit tests. </w:t>
       </w:r>
       <w:r>
-        <w:t xml:space="preserve"> The application is developed using a TDD approach.</w:t>
+        <w:t xml:space="preserve"> </w:t>
       </w:r>
     </w:p>
     <w:p>
       <w:pPr>
         <w:pStyle w:val="Heading3"/>
+      </w:pPr>
+      <w:r>
         <w:rPr>
           <w:rStyle w:val="Heading3Char"/>
         </w:rPr>
-      </w:pPr>
-    </w:p>
-    <w:p>
-      <w:pPr>
-        <w:pStyle w:val="Heading3"/>
-      </w:pPr>
-      <w:r>
-        <w:rPr>
-          <w:rStyle w:val="Heading3Char"/>
-        </w:rPr>
+        <w:lastRenderedPageBreak/>
         <w:t>Project</w:t>
       </w:r>
       <w:r>
         <w:t xml:space="preserve"> 6 – </w:t>
       </w:r>
+      <w:proofErr w:type="spellStart"/>
       <w:r>
         <w:t>WA</w:t>
       </w:r>
       <w:r>
         <w:t>.Infrastructure</w:t>
       </w:r>
+      <w:proofErr w:type="spellEnd"/>
     </w:p>
     <w:p>
       <w:r>
@@ -1308,6 +1428,7 @@
       <w:r>
         <w:t xml:space="preserve">Fig 6 – </w:t>
       </w:r>
+      <w:proofErr w:type="spellStart"/>
       <w:r>
         <w:t>WA</w:t>
       </w:r>
@@ -1320,14 +1441,35 @@
       <w:r>
         <w:t>cture</w:t>
       </w:r>
-    </w:p>
-    <w:p>
-      <w:r>
-        <w:t xml:space="preserve">This project includes all the cross-cutting concerns that are shared across the solution. As noted previously, the LoggerService is implemented by using NLog but can be changed to use a custom solution. The email service is used </w:t>
-      </w:r>
-      <w:r>
-        <w:lastRenderedPageBreak/>
-        <w:t xml:space="preserve">by the CartService to send payment confirmation email to the user but can also be used from any other component for a different purpose. </w:t>
+      <w:proofErr w:type="spellEnd"/>
+    </w:p>
+    <w:p>
+      <w:r>
+        <w:t xml:space="preserve">This project includes all the cross-cutting concerns that are shared across the solution. As noted previously, the </w:t>
+      </w:r>
+      <w:proofErr w:type="spellStart"/>
+      <w:r>
+        <w:t>LoggerService</w:t>
+      </w:r>
+      <w:proofErr w:type="spellEnd"/>
+      <w:r>
+        <w:t xml:space="preserve"> is implemented by using </w:t>
+      </w:r>
+      <w:proofErr w:type="spellStart"/>
+      <w:r>
+        <w:t>NLog</w:t>
+      </w:r>
+      <w:proofErr w:type="spellEnd"/>
+      <w:r>
+        <w:t xml:space="preserve"> but can be changed to use a custom solution. The email service is used by the </w:t>
+      </w:r>
+      <w:proofErr w:type="spellStart"/>
+      <w:r>
+        <w:t>CartService</w:t>
+      </w:r>
+      <w:proofErr w:type="spellEnd"/>
+      <w:r>
+        <w:t xml:space="preserve"> to send payment confirmation email to the user but can also be used from any other component for a different purpose. </w:t>
       </w:r>
     </w:p>
     <w:p/>
@@ -1338,12 +1480,14 @@
       <w:r>
         <w:t xml:space="preserve">Project 7 – </w:t>
       </w:r>
+      <w:proofErr w:type="spellStart"/>
       <w:r>
         <w:t>WA</w:t>
       </w:r>
       <w:r>
         <w:t>.Common</w:t>
       </w:r>
+      <w:proofErr w:type="spellEnd"/>
     </w:p>
     <w:p>
       <w:r>
@@ -1351,10 +1495,10 @@
           <w:noProof/>
         </w:rPr>
         <w:drawing>
-          <wp:inline distT="0" distB="0" distL="0" distR="0" wp14:anchorId="1FF19389" wp14:editId="11B5B13C">
-            <wp:extent cx="3028950" cy="2847975"/>
-            <wp:effectExtent l="0" t="0" r="0" b="9525"/>
-            <wp:docPr id="30" name="Picture 30"/>
+          <wp:inline distT="0" distB="0" distL="0" distR="0" wp14:anchorId="197C8825" wp14:editId="460E22DD">
+            <wp:extent cx="2065020" cy="2118360"/>
+            <wp:effectExtent l="0" t="0" r="0" b="0"/>
+            <wp:docPr id="41" name="Picture 41"/>
             <wp:cNvGraphicFramePr>
               <a:graphicFrameLocks xmlns:a="http://schemas.openxmlformats.org/drawingml/2006/main" noChangeAspect="1"/>
             </wp:cNvGraphicFramePr>
@@ -1374,7 +1518,7 @@
                   <pic:spPr>
                     <a:xfrm>
                       <a:off x="0" y="0"/>
-                      <a:ext cx="3028950" cy="2847975"/>
+                      <a:ext cx="2065020" cy="2118360"/>
                     </a:xfrm>
                     <a:prstGeom prst="rect">
                       <a:avLst/>
@@ -1391,14 +1535,17 @@
       <w:r>
         <w:t xml:space="preserve">Fig 7. </w:t>
       </w:r>
+      <w:proofErr w:type="spellStart"/>
       <w:r>
         <w:t>WA</w:t>
       </w:r>
       <w:r>
         <w:t>.Common</w:t>
       </w:r>
-    </w:p>
-    <w:p>
+      <w:proofErr w:type="spellEnd"/>
+    </w:p>
+    <w:p>
+      <w:proofErr w:type="spellStart"/>
       <w:r>
         <w:t>WA</w:t>
       </w:r>
@@ -1406,18 +1553,38 @@
         <w:t>.</w:t>
       </w:r>
       <w:r>
-        <w:t>Common contains different functionality that can also be used throughout the solution such as JWT configuration.</w:t>
+        <w:t>Common</w:t>
+      </w:r>
+      <w:proofErr w:type="spellEnd"/>
+      <w:r>
+        <w:t xml:space="preserve"> contains different functionality that can also be used throughout the solution such as JWT configuration</w:t>
+      </w:r>
+      <w:r>
+        <w:t>, any common to all projects helper classes.</w:t>
       </w:r>
     </w:p>
     <w:p/>
+    <w:p/>
+    <w:p/>
+    <w:p/>
+    <w:p/>
+    <w:p/>
+    <w:p/>
+    <w:p/>
+    <w:p/>
+    <w:p>
+      <w:r>
+        <w:t>Project 8</w:t>
+      </w:r>
+    </w:p>
     <w:p>
       <w:r>
         <w:rPr>
           <w:noProof/>
         </w:rPr>
         <w:drawing>
-          <wp:inline distT="0" distB="0" distL="0" distR="0" wp14:anchorId="5588B05C" wp14:editId="77E299ED">
-            <wp:extent cx="3038475" cy="2514600"/>
+          <wp:inline distT="0" distB="0" distL="0" distR="0" wp14:anchorId="5588B05C" wp14:editId="22F761EF">
+            <wp:extent cx="3038475" cy="2293620"/>
             <wp:effectExtent l="0" t="0" r="9525" b="0"/>
             <wp:docPr id="31" name="Picture 31"/>
             <wp:cNvGraphicFramePr>
@@ -1439,7 +1606,7 @@
                   <pic:spPr>
                     <a:xfrm>
                       <a:off x="0" y="0"/>
-                      <a:ext cx="3038475" cy="2514600"/>
+                      <a:ext cx="3038475" cy="2293620"/>
                     </a:xfrm>
                     <a:prstGeom prst="rect">
                       <a:avLst/>
@@ -1454,7 +1621,25 @@
     </w:p>
     <w:p>
       <w:r>
-        <w:t>Fig 8 WA.ConsoleOutput</w:t>
+        <w:t xml:space="preserve">Fig 8 </w:t>
+      </w:r>
+      <w:proofErr w:type="spellStart"/>
+      <w:r>
+        <w:t>WA.ConsoleOutput</w:t>
+      </w:r>
+      <w:proofErr w:type="spellEnd"/>
+    </w:p>
+    <w:p>
+      <w:r>
+        <w:t xml:space="preserve">This project is as the name suggests, a console application where the user can type in the employee details and it is saved to the database using the same service as the </w:t>
+      </w:r>
+      <w:proofErr w:type="spellStart"/>
+      <w:r>
+        <w:t>WA.Api</w:t>
+      </w:r>
+      <w:proofErr w:type="spellEnd"/>
+      <w:r>
+        <w:t xml:space="preserve"> project.</w:t>
       </w:r>
     </w:p>
     <w:p/>
@@ -1463,7 +1648,6 @@
         <w:rPr>
           <w:noProof/>
         </w:rPr>
-        <w:lastRenderedPageBreak/>
         <w:drawing>
           <wp:inline distT="0" distB="0" distL="0" distR="0" wp14:anchorId="5B45B72C" wp14:editId="1C910BEC">
             <wp:extent cx="3076575" cy="2009775"/>
@@ -1503,10 +1687,33 @@
     </w:p>
     <w:p>
       <w:r>
-        <w:t>Fig 9 WA.ProjectLocationConsole</w:t>
-      </w:r>
-    </w:p>
-    <w:p/>
+        <w:t xml:space="preserve">Fig 9 </w:t>
+      </w:r>
+      <w:proofErr w:type="spellStart"/>
+      <w:r>
+        <w:t>WA.ProjectLocationConsole</w:t>
+      </w:r>
+      <w:proofErr w:type="spellEnd"/>
+    </w:p>
+    <w:p>
+      <w:r>
+        <w:t xml:space="preserve">This project is used to perform the bulk insert functionality and consists of 3 classes. The Output class displays the results to the console. The Deserialize class assists with </w:t>
+      </w:r>
+      <w:r>
+        <w:t xml:space="preserve">reading the json file and transforming the content into classes. This is then taken by the </w:t>
+      </w:r>
+      <w:proofErr w:type="spellStart"/>
+      <w:r>
+        <w:t>Bulkinsert</w:t>
+      </w:r>
+      <w:proofErr w:type="spellEnd"/>
+      <w:r>
+        <w:t xml:space="preserve"> class to insert it into the database.</w:t>
+      </w:r>
+      <w:r>
+        <w:t xml:space="preserve"> </w:t>
+      </w:r>
+    </w:p>
     <w:p>
       <w:r>
         <w:rPr>
@@ -1552,7 +1759,13 @@
     </w:p>
     <w:p>
       <w:r>
-        <w:t>Fig 8 – Angular project structure.</w:t>
+        <w:t xml:space="preserve">Fig </w:t>
+      </w:r>
+      <w:r>
+        <w:t>10</w:t>
+      </w:r>
+      <w:r>
+        <w:t xml:space="preserve"> – Angular project structure.</w:t>
       </w:r>
     </w:p>
     <w:p>
@@ -1562,13 +1775,20 @@
     </w:p>
     <w:p>
       <w:r>
+        <w:lastRenderedPageBreak/>
         <w:t xml:space="preserve">The Fig </w:t>
       </w:r>
       <w:r>
-        <w:t>8</w:t>
-      </w:r>
-      <w:r>
-        <w:t xml:space="preserve"> shows the logical structure of the frontend – </w:t>
+        <w:t>10</w:t>
+      </w:r>
+      <w:r>
+        <w:t xml:space="preserve"> shows the logical structure of the frontend</w:t>
+      </w:r>
+      <w:r>
+        <w:t>. Logic is kept to the minimum and only consists of components, services and models.</w:t>
+      </w:r>
+      <w:r>
+        <w:t xml:space="preserve"> </w:t>
       </w:r>
     </w:p>
     <w:p>
@@ -1580,7 +1800,6 @@
         </w:numPr>
       </w:pPr>
       <w:r>
-        <w:lastRenderedPageBreak/>
         <w:t>Components: This houses the different components used in the project.</w:t>
       </w:r>
     </w:p>
@@ -1601,14 +1820,19 @@
       <w:r>
         <w:t xml:space="preserve"> services in the Services folder that communicates with the </w:t>
       </w:r>
-      <w:r>
-        <w:t>B</w:t>
-      </w:r>
-      <w:r>
-        <w:t>E.</w:t>
-      </w:r>
-      <w:r>
-        <w:t xml:space="preserve">Api project by sending data in the form of parameters. </w:t>
+      <w:proofErr w:type="spellStart"/>
+      <w:r>
+        <w:t>WA</w:t>
+      </w:r>
+      <w:r>
+        <w:t>.</w:t>
+      </w:r>
+      <w:r>
+        <w:t>Api</w:t>
+      </w:r>
+      <w:proofErr w:type="spellEnd"/>
+      <w:r>
+        <w:t xml:space="preserve"> project by sending data in the form of parameters. </w:t>
       </w:r>
     </w:p>
     <w:p>
@@ -1640,9 +1864,9 @@
           <w:noProof/>
         </w:rPr>
         <w:drawing>
-          <wp:inline distT="0" distB="0" distL="0" distR="0" wp14:anchorId="1BF8764C" wp14:editId="0C3A8355">
-            <wp:extent cx="6569710" cy="2232660"/>
-            <wp:effectExtent l="0" t="0" r="2540" b="0"/>
+          <wp:inline distT="0" distB="0" distL="0" distR="0" wp14:anchorId="1BF8764C" wp14:editId="287394FF">
+            <wp:extent cx="7139940" cy="2735580"/>
+            <wp:effectExtent l="0" t="0" r="3810" b="7620"/>
             <wp:docPr id="22" name="Picture 22"/>
             <wp:cNvGraphicFramePr>
               <a:graphicFrameLocks xmlns:a="http://schemas.openxmlformats.org/drawingml/2006/main" noChangeAspect="1"/>
@@ -1663,7 +1887,7 @@
                   <pic:spPr>
                     <a:xfrm>
                       <a:off x="0" y="0"/>
-                      <a:ext cx="6569710" cy="2232660"/>
+                      <a:ext cx="7139940" cy="2735580"/>
                     </a:xfrm>
                     <a:prstGeom prst="rect">
                       <a:avLst/>
@@ -1681,7 +1905,10 @@
         <w:t xml:space="preserve">Fig </w:t>
       </w:r>
       <w:r>
-        <w:t>9</w:t>
+        <w:t>1</w:t>
+      </w:r>
+      <w:r>
+        <w:t>1</w:t>
       </w:r>
       <w:r>
         <w:t xml:space="preserve">. </w:t>
@@ -1695,7 +1922,13 @@
         <w:t xml:space="preserve">Fig </w:t>
       </w:r>
       <w:r>
-        <w:t>9 shows the view that users can use to log into the application</w:t>
+        <w:t>1</w:t>
+      </w:r>
+      <w:r>
+        <w:t>1</w:t>
+      </w:r>
+      <w:r>
+        <w:t xml:space="preserve"> shows the view that users can use to log into the application</w:t>
       </w:r>
       <w:r>
         <w:t>. Communication is asynchronous.</w:t>
@@ -1708,9 +1941,9 @@
           <w:noProof/>
         </w:rPr>
         <w:drawing>
-          <wp:inline distT="0" distB="0" distL="0" distR="0" wp14:anchorId="5FF8E8F3" wp14:editId="2B50FB2D">
-            <wp:extent cx="6569710" cy="2087245"/>
-            <wp:effectExtent l="0" t="0" r="2540" b="8255"/>
+          <wp:inline distT="0" distB="0" distL="0" distR="0" wp14:anchorId="5FF8E8F3" wp14:editId="28E6B495">
+            <wp:extent cx="6569710" cy="2636520"/>
+            <wp:effectExtent l="0" t="0" r="2540" b="0"/>
             <wp:docPr id="23" name="Picture 23"/>
             <wp:cNvGraphicFramePr>
               <a:graphicFrameLocks xmlns:a="http://schemas.openxmlformats.org/drawingml/2006/main" noChangeAspect="1"/>
@@ -1731,7 +1964,7 @@
                   <pic:spPr>
                     <a:xfrm>
                       <a:off x="0" y="0"/>
-                      <a:ext cx="6569710" cy="2087245"/>
+                      <a:ext cx="6569710" cy="2636520"/>
                     </a:xfrm>
                     <a:prstGeom prst="rect">
                       <a:avLst/>
@@ -1752,7 +1985,10 @@
         <w:t xml:space="preserve"> </w:t>
       </w:r>
       <w:r>
-        <w:t>10</w:t>
+        <w:t>1</w:t>
+      </w:r>
+      <w:r>
+        <w:t>2</w:t>
       </w:r>
       <w:r>
         <w:t>.</w:t>
@@ -1772,13 +2008,14 @@
     </w:p>
     <w:p>
       <w:r>
-        <w:t>After logging into the application, the user is taken to the product listing. As the requirements stated, a shopping cart button must be next to each product. Furthermore, the product is displayed</w:t>
-      </w:r>
-      <w:r>
-        <w:t xml:space="preserve"> with an id, Name, </w:t>
-      </w:r>
-      <w:r>
-        <w:t xml:space="preserve">Image, Price and Qty. </w:t>
+        <w:lastRenderedPageBreak/>
+        <w:t>Fig 1</w:t>
+      </w:r>
+      <w:r>
+        <w:t>2</w:t>
+      </w:r>
+      <w:r>
+        <w:t xml:space="preserve"> displays the projects with the additional costs calculated as well as grouped listing with all the employees as a string.</w:t>
       </w:r>
     </w:p>
     <w:p/>
@@ -1787,12 +2024,11 @@
         <w:rPr>
           <w:noProof/>
         </w:rPr>
-        <w:lastRenderedPageBreak/>
         <w:drawing>
-          <wp:inline distT="0" distB="0" distL="0" distR="0" wp14:anchorId="3E3D3852" wp14:editId="17A72D78">
-            <wp:extent cx="7067550" cy="3724275"/>
-            <wp:effectExtent l="0" t="0" r="0" b="9525"/>
-            <wp:docPr id="3" name="Picture 3" descr="Diagram&#10;&#10;Description automatically generated"/>
+          <wp:inline distT="0" distB="0" distL="0" distR="0" wp14:anchorId="75A580CE" wp14:editId="28ED46B0">
+            <wp:extent cx="6569710" cy="3808730"/>
+            <wp:effectExtent l="0" t="0" r="2540" b="1270"/>
+            <wp:docPr id="35" name="Picture 35"/>
             <wp:cNvGraphicFramePr>
               <a:graphicFrameLocks xmlns:a="http://schemas.openxmlformats.org/drawingml/2006/main" noChangeAspect="1"/>
             </wp:cNvGraphicFramePr>
@@ -1800,11 +2036,281 @@
               <a:graphicData uri="http://schemas.openxmlformats.org/drawingml/2006/picture">
                 <pic:pic xmlns:pic="http://schemas.openxmlformats.org/drawingml/2006/picture">
                   <pic:nvPicPr>
-                    <pic:cNvPr id="3" name="Picture 3" descr="Diagram&#10;&#10;Description automatically generated"/>
+                    <pic:cNvPr id="1" name=""/>
                     <pic:cNvPicPr/>
                   </pic:nvPicPr>
                   <pic:blipFill>
-                    <a:blip r:embed="rId17">
+                    <a:blip r:embed="rId17"/>
+                    <a:stretch>
+                      <a:fillRect/>
+                    </a:stretch>
+                  </pic:blipFill>
+                  <pic:spPr>
+                    <a:xfrm>
+                      <a:off x="0" y="0"/>
+                      <a:ext cx="6569710" cy="3808730"/>
+                    </a:xfrm>
+                    <a:prstGeom prst="rect">
+                      <a:avLst/>
+                    </a:prstGeom>
+                  </pic:spPr>
+                </pic:pic>
+              </a:graphicData>
+            </a:graphic>
+          </wp:inline>
+        </w:drawing>
+      </w:r>
+    </w:p>
+    <w:p>
+      <w:r>
+        <w:t>Fig 1</w:t>
+      </w:r>
+      <w:r>
+        <w:t>3</w:t>
+      </w:r>
+      <w:r>
+        <w:t>. Add employee through the console</w:t>
+      </w:r>
+    </w:p>
+    <w:p/>
+    <w:p>
+      <w:r>
+        <w:rPr>
+          <w:noProof/>
+        </w:rPr>
+        <w:lastRenderedPageBreak/>
+        <w:drawing>
+          <wp:inline distT="0" distB="0" distL="0" distR="0" wp14:anchorId="7A0DA550" wp14:editId="2EDBADCC">
+            <wp:extent cx="6569710" cy="3345180"/>
+            <wp:effectExtent l="0" t="0" r="2540" b="7620"/>
+            <wp:docPr id="36" name="Picture 36"/>
+            <wp:cNvGraphicFramePr>
+              <a:graphicFrameLocks xmlns:a="http://schemas.openxmlformats.org/drawingml/2006/main" noChangeAspect="1"/>
+            </wp:cNvGraphicFramePr>
+            <a:graphic xmlns:a="http://schemas.openxmlformats.org/drawingml/2006/main">
+              <a:graphicData uri="http://schemas.openxmlformats.org/drawingml/2006/picture">
+                <pic:pic xmlns:pic="http://schemas.openxmlformats.org/drawingml/2006/picture">
+                  <pic:nvPicPr>
+                    <pic:cNvPr id="1" name=""/>
+                    <pic:cNvPicPr/>
+                  </pic:nvPicPr>
+                  <pic:blipFill>
+                    <a:blip r:embed="rId18"/>
+                    <a:stretch>
+                      <a:fillRect/>
+                    </a:stretch>
+                  </pic:blipFill>
+                  <pic:spPr>
+                    <a:xfrm>
+                      <a:off x="0" y="0"/>
+                      <a:ext cx="6569710" cy="3345180"/>
+                    </a:xfrm>
+                    <a:prstGeom prst="rect">
+                      <a:avLst/>
+                    </a:prstGeom>
+                  </pic:spPr>
+                </pic:pic>
+              </a:graphicData>
+            </a:graphic>
+          </wp:inline>
+        </w:drawing>
+      </w:r>
+    </w:p>
+    <w:p>
+      <w:r>
+        <w:t>Fig 1</w:t>
+      </w:r>
+      <w:r>
+        <w:t>4</w:t>
+      </w:r>
+      <w:r>
+        <w:t>. Enter employee details</w:t>
+      </w:r>
+    </w:p>
+    <w:p/>
+    <w:p>
+      <w:r>
+        <w:rPr>
+          <w:noProof/>
+        </w:rPr>
+        <w:drawing>
+          <wp:inline distT="0" distB="0" distL="0" distR="0" wp14:anchorId="017F9F11" wp14:editId="41A97F30">
+            <wp:extent cx="6569710" cy="3238500"/>
+            <wp:effectExtent l="0" t="0" r="2540" b="0"/>
+            <wp:docPr id="37" name="Picture 37"/>
+            <wp:cNvGraphicFramePr>
+              <a:graphicFrameLocks xmlns:a="http://schemas.openxmlformats.org/drawingml/2006/main" noChangeAspect="1"/>
+            </wp:cNvGraphicFramePr>
+            <a:graphic xmlns:a="http://schemas.openxmlformats.org/drawingml/2006/main">
+              <a:graphicData uri="http://schemas.openxmlformats.org/drawingml/2006/picture">
+                <pic:pic xmlns:pic="http://schemas.openxmlformats.org/drawingml/2006/picture">
+                  <pic:nvPicPr>
+                    <pic:cNvPr id="1" name=""/>
+                    <pic:cNvPicPr/>
+                  </pic:nvPicPr>
+                  <pic:blipFill>
+                    <a:blip r:embed="rId19"/>
+                    <a:stretch>
+                      <a:fillRect/>
+                    </a:stretch>
+                  </pic:blipFill>
+                  <pic:spPr>
+                    <a:xfrm>
+                      <a:off x="0" y="0"/>
+                      <a:ext cx="6569710" cy="3238500"/>
+                    </a:xfrm>
+                    <a:prstGeom prst="rect">
+                      <a:avLst/>
+                    </a:prstGeom>
+                  </pic:spPr>
+                </pic:pic>
+              </a:graphicData>
+            </a:graphic>
+          </wp:inline>
+        </w:drawing>
+      </w:r>
+      <w:r>
+        <w:t>Fig 1</w:t>
+      </w:r>
+      <w:r>
+        <w:t>5</w:t>
+      </w:r>
+      <w:r>
+        <w:t>. Employee added</w:t>
+      </w:r>
+    </w:p>
+    <w:p/>
+    <w:p>
+      <w:r>
+        <w:rPr>
+          <w:noProof/>
+        </w:rPr>
+        <w:lastRenderedPageBreak/>
+        <w:drawing>
+          <wp:inline distT="0" distB="0" distL="0" distR="0" wp14:anchorId="5451CB1A" wp14:editId="388F50B1">
+            <wp:extent cx="6569710" cy="2697480"/>
+            <wp:effectExtent l="0" t="0" r="2540" b="7620"/>
+            <wp:docPr id="38" name="Picture 38"/>
+            <wp:cNvGraphicFramePr>
+              <a:graphicFrameLocks xmlns:a="http://schemas.openxmlformats.org/drawingml/2006/main" noChangeAspect="1"/>
+            </wp:cNvGraphicFramePr>
+            <a:graphic xmlns:a="http://schemas.openxmlformats.org/drawingml/2006/main">
+              <a:graphicData uri="http://schemas.openxmlformats.org/drawingml/2006/picture">
+                <pic:pic xmlns:pic="http://schemas.openxmlformats.org/drawingml/2006/picture">
+                  <pic:nvPicPr>
+                    <pic:cNvPr id="1" name=""/>
+                    <pic:cNvPicPr/>
+                  </pic:nvPicPr>
+                  <pic:blipFill>
+                    <a:blip r:embed="rId20"/>
+                    <a:stretch>
+                      <a:fillRect/>
+                    </a:stretch>
+                  </pic:blipFill>
+                  <pic:spPr>
+                    <a:xfrm>
+                      <a:off x="0" y="0"/>
+                      <a:ext cx="6569710" cy="2697480"/>
+                    </a:xfrm>
+                    <a:prstGeom prst="rect">
+                      <a:avLst/>
+                    </a:prstGeom>
+                  </pic:spPr>
+                </pic:pic>
+              </a:graphicData>
+            </a:graphic>
+          </wp:inline>
+        </w:drawing>
+      </w:r>
+    </w:p>
+    <w:p>
+      <w:r>
+        <w:t>Fig 1</w:t>
+      </w:r>
+      <w:r>
+        <w:t>6</w:t>
+      </w:r>
+      <w:r>
+        <w:t>. Bulk Insert</w:t>
+      </w:r>
+    </w:p>
+    <w:p/>
+    <w:p>
+      <w:r>
+        <w:rPr>
+          <w:noProof/>
+        </w:rPr>
+        <w:drawing>
+          <wp:inline distT="0" distB="0" distL="0" distR="0" wp14:anchorId="015B7980" wp14:editId="0DDDE72B">
+            <wp:extent cx="6569710" cy="3799840"/>
+            <wp:effectExtent l="0" t="0" r="2540" b="0"/>
+            <wp:docPr id="39" name="Picture 39"/>
+            <wp:cNvGraphicFramePr>
+              <a:graphicFrameLocks xmlns:a="http://schemas.openxmlformats.org/drawingml/2006/main" noChangeAspect="1"/>
+            </wp:cNvGraphicFramePr>
+            <a:graphic xmlns:a="http://schemas.openxmlformats.org/drawingml/2006/main">
+              <a:graphicData uri="http://schemas.openxmlformats.org/drawingml/2006/picture">
+                <pic:pic xmlns:pic="http://schemas.openxmlformats.org/drawingml/2006/picture">
+                  <pic:nvPicPr>
+                    <pic:cNvPr id="1" name=""/>
+                    <pic:cNvPicPr/>
+                  </pic:nvPicPr>
+                  <pic:blipFill>
+                    <a:blip r:embed="rId21"/>
+                    <a:stretch>
+                      <a:fillRect/>
+                    </a:stretch>
+                  </pic:blipFill>
+                  <pic:spPr>
+                    <a:xfrm>
+                      <a:off x="0" y="0"/>
+                      <a:ext cx="6569710" cy="3799840"/>
+                    </a:xfrm>
+                    <a:prstGeom prst="rect">
+                      <a:avLst/>
+                    </a:prstGeom>
+                  </pic:spPr>
+                </pic:pic>
+              </a:graphicData>
+            </a:graphic>
+          </wp:inline>
+        </w:drawing>
+      </w:r>
+    </w:p>
+    <w:p>
+      <w:r>
+        <w:t>Fig 1</w:t>
+      </w:r>
+      <w:r>
+        <w:t>7</w:t>
+      </w:r>
+      <w:r>
+        <w:t>. Bulk insert complete</w:t>
+      </w:r>
+    </w:p>
+    <w:p>
+      <w:r>
+        <w:rPr>
+          <w:noProof/>
+        </w:rPr>
+        <w:lastRenderedPageBreak/>
+        <w:drawing>
+          <wp:inline distT="0" distB="0" distL="0" distR="0" wp14:anchorId="5056C796" wp14:editId="326FAAF3">
+            <wp:extent cx="6569710" cy="5350510"/>
+            <wp:effectExtent l="0" t="0" r="2540" b="2540"/>
+            <wp:docPr id="33" name="Picture 33" descr="Diagram&#10;&#10;Description automatically generated"/>
+            <wp:cNvGraphicFramePr>
+              <a:graphicFrameLocks xmlns:a="http://schemas.openxmlformats.org/drawingml/2006/main" noChangeAspect="1"/>
+            </wp:cNvGraphicFramePr>
+            <a:graphic xmlns:a="http://schemas.openxmlformats.org/drawingml/2006/main">
+              <a:graphicData uri="http://schemas.openxmlformats.org/drawingml/2006/picture">
+                <pic:pic xmlns:pic="http://schemas.openxmlformats.org/drawingml/2006/picture">
+                  <pic:nvPicPr>
+                    <pic:cNvPr id="33" name="Picture 33" descr="Diagram&#10;&#10;Description automatically generated"/>
+                    <pic:cNvPicPr/>
+                  </pic:nvPicPr>
+                  <pic:blipFill>
+                    <a:blip r:embed="rId22">
                       <a:extLst>
                         <a:ext uri="{28A0092B-C50C-407E-A947-70E740481C1C}">
                           <a14:useLocalDpi xmlns:a14="http://schemas.microsoft.com/office/drawing/2010/main" val="0"/>
@@ -1818,7 +2324,7 @@
                   <pic:spPr>
                     <a:xfrm>
                       <a:off x="0" y="0"/>
-                      <a:ext cx="7067550" cy="3724275"/>
+                      <a:ext cx="6569710" cy="5350510"/>
                     </a:xfrm>
                     <a:prstGeom prst="rect">
                       <a:avLst/>
@@ -1836,13 +2342,13 @@
         <w:t>Fig 1</w:t>
       </w:r>
       <w:r>
-        <w:t>2</w:t>
+        <w:t>8</w:t>
       </w:r>
       <w:r>
         <w:t xml:space="preserve">. </w:t>
       </w:r>
       <w:r>
-        <w:t>Login procedure</w:t>
+        <w:t>Project listing activity diagram</w:t>
       </w:r>
     </w:p>
     <w:p/>
@@ -1853,6 +2359,7 @@
         <w:pStyle w:val="Heading3"/>
       </w:pPr>
       <w:r>
+        <w:lastRenderedPageBreak/>
         <w:t>User Stories</w:t>
       </w:r>
     </w:p>
@@ -1877,7 +2384,7 @@
                     <pic:cNvPicPr/>
                   </pic:nvPicPr>
                   <pic:blipFill>
-                    <a:blip r:embed="rId18">
+                    <a:blip r:embed="rId23">
                       <a:extLst>
                         <a:ext uri="{28A0092B-C50C-407E-A947-70E740481C1C}">
                           <a14:useLocalDpi xmlns:a14="http://schemas.microsoft.com/office/drawing/2010/main" val="0"/>
@@ -1906,7 +2413,16 @@
     </w:p>
     <w:p>
       <w:r>
-        <w:t>Fig 13.  Log in user story</w:t>
+        <w:t>Fig 1</w:t>
+      </w:r>
+      <w:r>
+        <w:t>9</w:t>
+      </w:r>
+      <w:r>
+        <w:t xml:space="preserve">.  </w:t>
+      </w:r>
+      <w:r>
+        <w:t>Employee and Project user stories</w:t>
       </w:r>
     </w:p>
     <w:p>
@@ -1931,7 +2447,7 @@
                     <pic:cNvPicPr/>
                   </pic:nvPicPr>
                   <pic:blipFill>
-                    <a:blip r:embed="rId19">
+                    <a:blip r:embed="rId24">
                       <a:extLst>
                         <a:ext uri="{28A0092B-C50C-407E-A947-70E740481C1C}">
                           <a14:useLocalDpi xmlns:a14="http://schemas.microsoft.com/office/drawing/2010/main" val="0"/>
@@ -1960,7 +2476,16 @@
     </w:p>
     <w:p>
       <w:r>
-        <w:t>Fig 15. Composite CartService</w:t>
+        <w:t xml:space="preserve">Fig </w:t>
+      </w:r>
+      <w:r>
+        <w:t>20</w:t>
+      </w:r>
+      <w:r>
+        <w:t xml:space="preserve">. Composite </w:t>
+      </w:r>
+      <w:r>
+        <w:t>Services</w:t>
       </w:r>
     </w:p>
     <w:p/>
@@ -1986,7 +2511,7 @@
                     <pic:cNvPicPr/>
                   </pic:nvPicPr>
                   <pic:blipFill>
-                    <a:blip r:embed="rId20">
+                    <a:blip r:embed="rId25">
                       <a:extLst>
                         <a:ext uri="{28A0092B-C50C-407E-A947-70E740481C1C}">
                           <a14:useLocalDpi xmlns:a14="http://schemas.microsoft.com/office/drawing/2010/main" val="0"/>
@@ -2078,7 +2603,13 @@
         <w:spacing w:line="360" w:lineRule="auto"/>
       </w:pPr>
       <w:r>
-        <w:t>Fields are declared with a leading _ to indicate the role it plays and can be found at the top of each class.</w:t>
+        <w:t xml:space="preserve">Fields are declared with a leading </w:t>
+      </w:r>
+      <w:r>
+        <w:t xml:space="preserve"> </w:t>
+      </w:r>
+      <w:r>
+        <w:t>_ to indicate the role it plays and can be found at the top of each class.</w:t>
       </w:r>
     </w:p>
     <w:p>
@@ -2127,6 +2658,40 @@
       </w:r>
     </w:p>
     <w:p>
+      <w:pPr>
+        <w:pStyle w:val="ListParagraph"/>
+        <w:numPr>
+          <w:ilvl w:val="0"/>
+          <w:numId w:val="8"/>
+        </w:numPr>
+        <w:spacing w:line="360" w:lineRule="auto"/>
+      </w:pPr>
+      <w:r>
+        <w:t xml:space="preserve">Base entity is created to store any common properties such as Id and are inherited by </w:t>
+      </w:r>
+      <w:proofErr w:type="spellStart"/>
+      <w:r>
+        <w:t>dto</w:t>
+      </w:r>
+      <w:proofErr w:type="spellEnd"/>
+      <w:r>
+        <w:t xml:space="preserve"> and entity classes where applicable.</w:t>
+      </w:r>
+    </w:p>
+    <w:p>
+      <w:pPr>
+        <w:pStyle w:val="ListParagraph"/>
+        <w:numPr>
+          <w:ilvl w:val="0"/>
+          <w:numId w:val="8"/>
+        </w:numPr>
+        <w:spacing w:line="360" w:lineRule="auto"/>
+      </w:pPr>
+      <w:r>
+        <w:t xml:space="preserve">Base interface is also created to store any common CRUD operations and are inherited by service interfaces where applicable. </w:t>
+      </w:r>
+    </w:p>
+    <w:p>
       <w:r>
         <w:t xml:space="preserve">To get the solution running: </w:t>
       </w:r>
@@ -2140,9 +2705,25 @@
         </w:numPr>
       </w:pPr>
       <w:r>
-        <w:t xml:space="preserve">Start the api solution. The default url is </w:t>
-      </w:r>
-      <w:hyperlink r:id="rId21" w:history="1">
+        <w:t xml:space="preserve">Start the </w:t>
+      </w:r>
+      <w:proofErr w:type="spellStart"/>
+      <w:r>
+        <w:t>api</w:t>
+      </w:r>
+      <w:proofErr w:type="spellEnd"/>
+      <w:r>
+        <w:t xml:space="preserve"> solution. The default </w:t>
+      </w:r>
+      <w:proofErr w:type="spellStart"/>
+      <w:r>
+        <w:t>url</w:t>
+      </w:r>
+      <w:proofErr w:type="spellEnd"/>
+      <w:r>
+        <w:t xml:space="preserve"> is </w:t>
+      </w:r>
+      <w:hyperlink r:id="rId26" w:history="1">
         <w:r>
           <w:rPr>
             <w:rStyle w:val="Hyperlink"/>
@@ -2153,7 +2734,7 @@
       <w:r>
         <w:t xml:space="preserve"> and </w:t>
       </w:r>
-      <w:hyperlink r:id="rId22" w:history="1">
+      <w:hyperlink r:id="rId27" w:history="1">
         <w:r>
           <w:rPr>
             <w:rStyle w:val="Hyperlink"/>
@@ -2174,7 +2755,16 @@
         </w:numPr>
       </w:pPr>
       <w:r>
-        <w:t xml:space="preserve">After opening the angular solution – run the npm install command. This will install all the dependencies needed. </w:t>
+        <w:lastRenderedPageBreak/>
+        <w:t xml:space="preserve">After opening the angular solution – run the </w:t>
+      </w:r>
+      <w:proofErr w:type="spellStart"/>
+      <w:r>
+        <w:t>npm</w:t>
+      </w:r>
+      <w:proofErr w:type="spellEnd"/>
+      <w:r>
+        <w:t xml:space="preserve"> install command. This will install all the dependencies needed. </w:t>
       </w:r>
       <w:r>
         <w:t xml:space="preserve"> </w:t>
@@ -2189,9 +2779,17 @@
         </w:numPr>
       </w:pPr>
       <w:r>
-        <w:t xml:space="preserve">Run the front end with ng serve. The default url is </w:t>
-      </w:r>
-      <w:hyperlink r:id="rId23" w:history="1">
+        <w:t xml:space="preserve">Run the front end with ng serve. The default </w:t>
+      </w:r>
+      <w:proofErr w:type="spellStart"/>
+      <w:r>
+        <w:t>url</w:t>
+      </w:r>
+      <w:proofErr w:type="spellEnd"/>
+      <w:r>
+        <w:t xml:space="preserve"> is </w:t>
+      </w:r>
+      <w:hyperlink r:id="rId28" w:history="1">
         <w:r>
           <w:rPr>
             <w:rStyle w:val="Hyperlink"/>
@@ -2212,9 +2810,17 @@
         </w:numPr>
       </w:pPr>
       <w:r>
-        <w:t xml:space="preserve">Testing can also be performed with the use of swagger.  Go to url </w:t>
-      </w:r>
-      <w:hyperlink r:id="rId24" w:history="1">
+        <w:t xml:space="preserve">Testing can also be performed with the use of swagger.  Go to </w:t>
+      </w:r>
+      <w:proofErr w:type="spellStart"/>
+      <w:r>
+        <w:t>url</w:t>
+      </w:r>
+      <w:proofErr w:type="spellEnd"/>
+      <w:r>
+        <w:t xml:space="preserve"> </w:t>
+      </w:r>
+      <w:hyperlink r:id="rId29" w:history="1">
         <w:r>
           <w:rPr>
             <w:rStyle w:val="Hyperlink"/>
@@ -2232,8 +2838,23 @@
         </w:numPr>
       </w:pPr>
       <w:r>
-        <w:lastRenderedPageBreak/>
-        <w:t>Alternatively – import the the swagger.json (included) into postman. This will setup all the existing endpoints in postman.</w:t>
+        <w:t xml:space="preserve">Alternatively – import the </w:t>
+      </w:r>
+      <w:proofErr w:type="spellStart"/>
+      <w:r>
+        <w:t>the</w:t>
+      </w:r>
+      <w:proofErr w:type="spellEnd"/>
+      <w:r>
+        <w:t xml:space="preserve"> </w:t>
+      </w:r>
+      <w:proofErr w:type="spellStart"/>
+      <w:r>
+        <w:t>swagger.json</w:t>
+      </w:r>
+      <w:proofErr w:type="spellEnd"/>
+      <w:r>
+        <w:t xml:space="preserve"> (included) into postman. This will setup all the existing endpoints in postman.</w:t>
       </w:r>
     </w:p>
     <w:p/>
@@ -2341,6 +2962,95 @@
     </w:lvl>
   </w:abstractNum>
   <w:abstractNum w:abstractNumId="1" w15:restartNumberingAfterBreak="0">
+    <w:nsid w:val="0A8D6208"/>
+    <w:multiLevelType w:val="hybridMultilevel"/>
+    <w:tmpl w:val="36526886"/>
+    <w:lvl w:ilvl="0" w:tplc="1C09000F">
+      <w:start w:val="1"/>
+      <w:numFmt w:val="decimal"/>
+      <w:lvlText w:val="%1."/>
+      <w:lvlJc w:val="left"/>
+      <w:pPr>
+        <w:ind w:left="720" w:hanging="360"/>
+      </w:pPr>
+      <w:rPr>
+        <w:rFonts w:hint="default"/>
+      </w:rPr>
+    </w:lvl>
+    <w:lvl w:ilvl="1" w:tplc="1C090019" w:tentative="1">
+      <w:start w:val="1"/>
+      <w:numFmt w:val="lowerLetter"/>
+      <w:lvlText w:val="%2."/>
+      <w:lvlJc w:val="left"/>
+      <w:pPr>
+        <w:ind w:left="1440" w:hanging="360"/>
+      </w:pPr>
+    </w:lvl>
+    <w:lvl w:ilvl="2" w:tplc="1C09001B" w:tentative="1">
+      <w:start w:val="1"/>
+      <w:numFmt w:val="lowerRoman"/>
+      <w:lvlText w:val="%3."/>
+      <w:lvlJc w:val="right"/>
+      <w:pPr>
+        <w:ind w:left="2160" w:hanging="180"/>
+      </w:pPr>
+    </w:lvl>
+    <w:lvl w:ilvl="3" w:tplc="1C09000F" w:tentative="1">
+      <w:start w:val="1"/>
+      <w:numFmt w:val="decimal"/>
+      <w:lvlText w:val="%4."/>
+      <w:lvlJc w:val="left"/>
+      <w:pPr>
+        <w:ind w:left="2880" w:hanging="360"/>
+      </w:pPr>
+    </w:lvl>
+    <w:lvl w:ilvl="4" w:tplc="1C090019" w:tentative="1">
+      <w:start w:val="1"/>
+      <w:numFmt w:val="lowerLetter"/>
+      <w:lvlText w:val="%5."/>
+      <w:lvlJc w:val="left"/>
+      <w:pPr>
+        <w:ind w:left="3600" w:hanging="360"/>
+      </w:pPr>
+    </w:lvl>
+    <w:lvl w:ilvl="5" w:tplc="1C09001B" w:tentative="1">
+      <w:start w:val="1"/>
+      <w:numFmt w:val="lowerRoman"/>
+      <w:lvlText w:val="%6."/>
+      <w:lvlJc w:val="right"/>
+      <w:pPr>
+        <w:ind w:left="4320" w:hanging="180"/>
+      </w:pPr>
+    </w:lvl>
+    <w:lvl w:ilvl="6" w:tplc="1C09000F" w:tentative="1">
+      <w:start w:val="1"/>
+      <w:numFmt w:val="decimal"/>
+      <w:lvlText w:val="%7."/>
+      <w:lvlJc w:val="left"/>
+      <w:pPr>
+        <w:ind w:left="5040" w:hanging="360"/>
+      </w:pPr>
+    </w:lvl>
+    <w:lvl w:ilvl="7" w:tplc="1C090019" w:tentative="1">
+      <w:start w:val="1"/>
+      <w:numFmt w:val="lowerLetter"/>
+      <w:lvlText w:val="%8."/>
+      <w:lvlJc w:val="left"/>
+      <w:pPr>
+        <w:ind w:left="5760" w:hanging="360"/>
+      </w:pPr>
+    </w:lvl>
+    <w:lvl w:ilvl="8" w:tplc="1C09001B" w:tentative="1">
+      <w:start w:val="1"/>
+      <w:numFmt w:val="lowerRoman"/>
+      <w:lvlText w:val="%9."/>
+      <w:lvlJc w:val="right"/>
+      <w:pPr>
+        <w:ind w:left="6480" w:hanging="180"/>
+      </w:pPr>
+    </w:lvl>
+  </w:abstractNum>
+  <w:abstractNum w:abstractNumId="2" w15:restartNumberingAfterBreak="0">
     <w:nsid w:val="191E5892"/>
     <w:multiLevelType w:val="hybridMultilevel"/>
     <w:tmpl w:val="69F8DC38"/>
@@ -2429,7 +3139,7 @@
       </w:pPr>
     </w:lvl>
   </w:abstractNum>
-  <w:abstractNum w:abstractNumId="2" w15:restartNumberingAfterBreak="0">
+  <w:abstractNum w:abstractNumId="3" w15:restartNumberingAfterBreak="0">
     <w:nsid w:val="285E48E9"/>
     <w:multiLevelType w:val="hybridMultilevel"/>
     <w:tmpl w:val="0C043A96"/>
@@ -2518,7 +3228,7 @@
       </w:pPr>
     </w:lvl>
   </w:abstractNum>
-  <w:abstractNum w:abstractNumId="3" w15:restartNumberingAfterBreak="0">
+  <w:abstractNum w:abstractNumId="4" w15:restartNumberingAfterBreak="0">
     <w:nsid w:val="32495DD2"/>
     <w:multiLevelType w:val="hybridMultilevel"/>
     <w:tmpl w:val="CC78959A"/>
@@ -2607,7 +3317,7 @@
       </w:pPr>
     </w:lvl>
   </w:abstractNum>
-  <w:abstractNum w:abstractNumId="4" w15:restartNumberingAfterBreak="0">
+  <w:abstractNum w:abstractNumId="5" w15:restartNumberingAfterBreak="0">
     <w:nsid w:val="3D052DEE"/>
     <w:multiLevelType w:val="hybridMultilevel"/>
     <w:tmpl w:val="2E306E3C"/>
@@ -2696,7 +3406,7 @@
       </w:pPr>
     </w:lvl>
   </w:abstractNum>
-  <w:abstractNum w:abstractNumId="5" w15:restartNumberingAfterBreak="0">
+  <w:abstractNum w:abstractNumId="6" w15:restartNumberingAfterBreak="0">
     <w:nsid w:val="443F6FCA"/>
     <w:multiLevelType w:val="hybridMultilevel"/>
     <w:tmpl w:val="00480100"/>
@@ -2785,7 +3495,7 @@
       </w:pPr>
     </w:lvl>
   </w:abstractNum>
-  <w:abstractNum w:abstractNumId="6" w15:restartNumberingAfterBreak="0">
+  <w:abstractNum w:abstractNumId="7" w15:restartNumberingAfterBreak="0">
     <w:nsid w:val="54557608"/>
     <w:multiLevelType w:val="hybridMultilevel"/>
     <w:tmpl w:val="1D12B562"/>
@@ -2874,7 +3584,7 @@
       </w:pPr>
     </w:lvl>
   </w:abstractNum>
-  <w:abstractNum w:abstractNumId="7" w15:restartNumberingAfterBreak="0">
+  <w:abstractNum w:abstractNumId="8" w15:restartNumberingAfterBreak="0">
     <w:nsid w:val="63BA2515"/>
     <w:multiLevelType w:val="hybridMultilevel"/>
     <w:tmpl w:val="8C0ADE3E"/>
@@ -2963,29 +3673,124 @@
       </w:pPr>
     </w:lvl>
   </w:abstractNum>
+  <w:abstractNum w:abstractNumId="9" w15:restartNumberingAfterBreak="0">
+    <w:nsid w:val="78BE5934"/>
+    <w:multiLevelType w:val="hybridMultilevel"/>
+    <w:tmpl w:val="5888EB9C"/>
+    <w:lvl w:ilvl="0" w:tplc="1C09000F">
+      <w:start w:val="1"/>
+      <w:numFmt w:val="decimal"/>
+      <w:lvlText w:val="%1."/>
+      <w:lvlJc w:val="left"/>
+      <w:pPr>
+        <w:ind w:left="720" w:hanging="360"/>
+      </w:pPr>
+      <w:rPr>
+        <w:rFonts w:hint="default"/>
+      </w:rPr>
+    </w:lvl>
+    <w:lvl w:ilvl="1" w:tplc="1C090019" w:tentative="1">
+      <w:start w:val="1"/>
+      <w:numFmt w:val="lowerLetter"/>
+      <w:lvlText w:val="%2."/>
+      <w:lvlJc w:val="left"/>
+      <w:pPr>
+        <w:ind w:left="1440" w:hanging="360"/>
+      </w:pPr>
+    </w:lvl>
+    <w:lvl w:ilvl="2" w:tplc="1C09001B" w:tentative="1">
+      <w:start w:val="1"/>
+      <w:numFmt w:val="lowerRoman"/>
+      <w:lvlText w:val="%3."/>
+      <w:lvlJc w:val="right"/>
+      <w:pPr>
+        <w:ind w:left="2160" w:hanging="180"/>
+      </w:pPr>
+    </w:lvl>
+    <w:lvl w:ilvl="3" w:tplc="1C09000F" w:tentative="1">
+      <w:start w:val="1"/>
+      <w:numFmt w:val="decimal"/>
+      <w:lvlText w:val="%4."/>
+      <w:lvlJc w:val="left"/>
+      <w:pPr>
+        <w:ind w:left="2880" w:hanging="360"/>
+      </w:pPr>
+    </w:lvl>
+    <w:lvl w:ilvl="4" w:tplc="1C090019" w:tentative="1">
+      <w:start w:val="1"/>
+      <w:numFmt w:val="lowerLetter"/>
+      <w:lvlText w:val="%5."/>
+      <w:lvlJc w:val="left"/>
+      <w:pPr>
+        <w:ind w:left="3600" w:hanging="360"/>
+      </w:pPr>
+    </w:lvl>
+    <w:lvl w:ilvl="5" w:tplc="1C09001B" w:tentative="1">
+      <w:start w:val="1"/>
+      <w:numFmt w:val="lowerRoman"/>
+      <w:lvlText w:val="%6."/>
+      <w:lvlJc w:val="right"/>
+      <w:pPr>
+        <w:ind w:left="4320" w:hanging="180"/>
+      </w:pPr>
+    </w:lvl>
+    <w:lvl w:ilvl="6" w:tplc="1C09000F" w:tentative="1">
+      <w:start w:val="1"/>
+      <w:numFmt w:val="decimal"/>
+      <w:lvlText w:val="%7."/>
+      <w:lvlJc w:val="left"/>
+      <w:pPr>
+        <w:ind w:left="5040" w:hanging="360"/>
+      </w:pPr>
+    </w:lvl>
+    <w:lvl w:ilvl="7" w:tplc="1C090019" w:tentative="1">
+      <w:start w:val="1"/>
+      <w:numFmt w:val="lowerLetter"/>
+      <w:lvlText w:val="%8."/>
+      <w:lvlJc w:val="left"/>
+      <w:pPr>
+        <w:ind w:left="5760" w:hanging="360"/>
+      </w:pPr>
+    </w:lvl>
+    <w:lvl w:ilvl="8" w:tplc="1C09001B" w:tentative="1">
+      <w:start w:val="1"/>
+      <w:numFmt w:val="lowerRoman"/>
+      <w:lvlText w:val="%9."/>
+      <w:lvlJc w:val="right"/>
+      <w:pPr>
+        <w:ind w:left="6480" w:hanging="180"/>
+      </w:pPr>
+    </w:lvl>
+  </w:abstractNum>
   <w:num w:numId="1">
+    <w:abstractNumId w:val="5"/>
+  </w:num>
+  <w:num w:numId="2">
     <w:abstractNumId w:val="4"/>
   </w:num>
-  <w:num w:numId="2">
+  <w:num w:numId="3">
+    <w:abstractNumId w:val="7"/>
+  </w:num>
+  <w:num w:numId="4">
+    <w:abstractNumId w:val="2"/>
+  </w:num>
+  <w:num w:numId="5">
     <w:abstractNumId w:val="3"/>
   </w:num>
-  <w:num w:numId="3">
+  <w:num w:numId="6">
     <w:abstractNumId w:val="6"/>
   </w:num>
-  <w:num w:numId="4">
-    <w:abstractNumId w:val="1"/>
-  </w:num>
-  <w:num w:numId="5">
-    <w:abstractNumId w:val="2"/>
-  </w:num>
-  <w:num w:numId="6">
-    <w:abstractNumId w:val="5"/>
-  </w:num>
   <w:num w:numId="7">
-    <w:abstractNumId w:val="7"/>
+    <w:abstractNumId w:val="8"/>
   </w:num>
   <w:num w:numId="8">
     <w:abstractNumId w:val="0"/>
+  </w:num>
+  <w:num w:numId="9">
+    <w:abstractNumId w:val="9"/>
+  </w:num>
+  <w:num w:numId="10">
+    <w:abstractNumId w:val="1"/>
   </w:num>
 </w:numbering>
 </file>

</xml_diff>